<commit_message>
Aura file add, log update
</commit_message>
<xml_diff>
--- a/Homebrew Stuff/Artifacts HOMEBREW.docx
+++ b/Homebrew Stuff/Artifacts HOMEBREW.docx
@@ -56,7 +56,6 @@
                 <w:lang w:eastAsia="ru-RU"/>
               </w:rPr>
             </w:pPr>
-            <w:proofErr w:type="spellStart"/>
             <w:r>
               <w:rPr>
                 <w:rFonts w:ascii="Arial" w:eastAsia="Times New Roman" w:hAnsi="Arial" w:cs="Arial"/>
@@ -69,7 +68,6 @@
               </w:rPr>
               <w:t>Rarity</w:t>
             </w:r>
-            <w:proofErr w:type="spellEnd"/>
           </w:p>
         </w:tc>
         <w:tc>
@@ -97,7 +95,6 @@
                 <w:lang w:eastAsia="ru-RU"/>
               </w:rPr>
             </w:pPr>
-            <w:proofErr w:type="spellStart"/>
             <w:r>
               <w:rPr>
                 <w:rFonts w:ascii="Arial" w:eastAsia="Times New Roman" w:hAnsi="Arial" w:cs="Arial"/>
@@ -108,35 +105,8 @@
                 <w:szCs w:val="24"/>
                 <w:lang w:eastAsia="ru-RU"/>
               </w:rPr>
-              <w:t>Character</w:t>
+              <w:t>Character Level</w:t>
             </w:r>
-            <w:proofErr w:type="spellEnd"/>
-            <w:r>
-              <w:rPr>
-                <w:rFonts w:ascii="Arial" w:eastAsia="Times New Roman" w:hAnsi="Arial" w:cs="Arial"/>
-                <w:b/>
-                <w:bCs/>
-                <w:color w:val="000000"/>
-                <w:sz w:val="24"/>
-                <w:szCs w:val="24"/>
-                <w:lang w:eastAsia="ru-RU"/>
-              </w:rPr>
-              <w:t xml:space="preserve"> </w:t>
-            </w:r>
-            <w:proofErr w:type="spellStart"/>
-            <w:r>
-              <w:rPr>
-                <w:rFonts w:ascii="Arial" w:eastAsia="Times New Roman" w:hAnsi="Arial" w:cs="Arial"/>
-                <w:b/>
-                <w:bCs/>
-                <w:color w:val="000000"/>
-                <w:sz w:val="24"/>
-                <w:szCs w:val="24"/>
-                <w:lang w:eastAsia="ru-RU"/>
-              </w:rPr>
-              <w:t>Level</w:t>
-            </w:r>
-            <w:proofErr w:type="spellEnd"/>
           </w:p>
         </w:tc>
         <w:tc>
@@ -164,7 +134,6 @@
                 <w:lang w:eastAsia="ru-RU"/>
               </w:rPr>
             </w:pPr>
-            <w:proofErr w:type="spellStart"/>
             <w:r>
               <w:rPr>
                 <w:rFonts w:ascii="Arial" w:eastAsia="Times New Roman" w:hAnsi="Arial" w:cs="Arial"/>
@@ -177,7 +146,6 @@
               </w:rPr>
               <w:t>Value</w:t>
             </w:r>
-            <w:proofErr w:type="spellEnd"/>
           </w:p>
         </w:tc>
       </w:tr>
@@ -209,7 +177,6 @@
                 <w:lang w:eastAsia="ru-RU"/>
               </w:rPr>
             </w:pPr>
-            <w:proofErr w:type="spellStart"/>
             <w:r>
               <w:rPr>
                 <w:rFonts w:ascii="Arial" w:eastAsia="Times New Roman" w:hAnsi="Arial" w:cs="Arial"/>
@@ -220,7 +187,6 @@
               </w:rPr>
               <w:t>Uncommon</w:t>
             </w:r>
-            <w:proofErr w:type="spellEnd"/>
           </w:p>
         </w:tc>
         <w:tc>
@@ -255,42 +221,8 @@
                 <w:szCs w:val="24"/>
                 <w:lang w:eastAsia="ru-RU"/>
               </w:rPr>
-              <w:t xml:space="preserve">1st </w:t>
+              <w:t>1st or higher</w:t>
             </w:r>
-            <w:proofErr w:type="spellStart"/>
-            <w:r>
-              <w:rPr>
-                <w:rFonts w:ascii="Arial" w:eastAsia="Times New Roman" w:hAnsi="Arial" w:cs="Arial"/>
-                <w:color w:val="222222"/>
-                <w:sz w:val="24"/>
-                <w:szCs w:val="24"/>
-                <w:lang w:eastAsia="ru-RU"/>
-              </w:rPr>
-              <w:t>or</w:t>
-            </w:r>
-            <w:proofErr w:type="spellEnd"/>
-            <w:r>
-              <w:rPr>
-                <w:rFonts w:ascii="Arial" w:eastAsia="Times New Roman" w:hAnsi="Arial" w:cs="Arial"/>
-                <w:color w:val="222222"/>
-                <w:sz w:val="24"/>
-                <w:szCs w:val="24"/>
-                <w:lang w:eastAsia="ru-RU"/>
-              </w:rPr>
-              <w:t xml:space="preserve"> </w:t>
-            </w:r>
-            <w:proofErr w:type="spellStart"/>
-            <w:r>
-              <w:rPr>
-                <w:rFonts w:ascii="Arial" w:eastAsia="Times New Roman" w:hAnsi="Arial" w:cs="Arial"/>
-                <w:color w:val="222222"/>
-                <w:sz w:val="24"/>
-                <w:szCs w:val="24"/>
-                <w:lang w:eastAsia="ru-RU"/>
-              </w:rPr>
-              <w:t>higher</w:t>
-            </w:r>
-            <w:proofErr w:type="spellEnd"/>
           </w:p>
         </w:tc>
         <w:tc>
@@ -325,20 +257,8 @@
                 <w:szCs w:val="24"/>
                 <w:lang w:eastAsia="ru-RU"/>
               </w:rPr>
-              <w:t xml:space="preserve">101-500 </w:t>
+              <w:t>101-500 gp</w:t>
             </w:r>
-            <w:proofErr w:type="spellStart"/>
-            <w:r>
-              <w:rPr>
-                <w:rFonts w:ascii="Arial" w:eastAsia="Times New Roman" w:hAnsi="Arial" w:cs="Arial"/>
-                <w:color w:val="222222"/>
-                <w:sz w:val="24"/>
-                <w:szCs w:val="24"/>
-                <w:lang w:eastAsia="ru-RU"/>
-              </w:rPr>
-              <w:t>gp</w:t>
-            </w:r>
-            <w:proofErr w:type="spellEnd"/>
           </w:p>
         </w:tc>
       </w:tr>
@@ -370,7 +290,6 @@
                 <w:lang w:eastAsia="ru-RU"/>
               </w:rPr>
             </w:pPr>
-            <w:proofErr w:type="spellStart"/>
             <w:r>
               <w:rPr>
                 <w:rFonts w:ascii="Arial" w:eastAsia="Times New Roman" w:hAnsi="Arial" w:cs="Arial"/>
@@ -381,7 +300,6 @@
               </w:rPr>
               <w:t>Rare</w:t>
             </w:r>
-            <w:proofErr w:type="spellEnd"/>
           </w:p>
         </w:tc>
         <w:tc>
@@ -416,42 +334,8 @@
                 <w:szCs w:val="24"/>
                 <w:lang w:eastAsia="ru-RU"/>
               </w:rPr>
-              <w:t xml:space="preserve">5th </w:t>
+              <w:t>5th or higher</w:t>
             </w:r>
-            <w:proofErr w:type="spellStart"/>
-            <w:r>
-              <w:rPr>
-                <w:rFonts w:ascii="Arial" w:eastAsia="Times New Roman" w:hAnsi="Arial" w:cs="Arial"/>
-                <w:color w:val="222222"/>
-                <w:sz w:val="24"/>
-                <w:szCs w:val="24"/>
-                <w:lang w:eastAsia="ru-RU"/>
-              </w:rPr>
-              <w:t>or</w:t>
-            </w:r>
-            <w:proofErr w:type="spellEnd"/>
-            <w:r>
-              <w:rPr>
-                <w:rFonts w:ascii="Arial" w:eastAsia="Times New Roman" w:hAnsi="Arial" w:cs="Arial"/>
-                <w:color w:val="222222"/>
-                <w:sz w:val="24"/>
-                <w:szCs w:val="24"/>
-                <w:lang w:eastAsia="ru-RU"/>
-              </w:rPr>
-              <w:t xml:space="preserve"> </w:t>
-            </w:r>
-            <w:proofErr w:type="spellStart"/>
-            <w:r>
-              <w:rPr>
-                <w:rFonts w:ascii="Arial" w:eastAsia="Times New Roman" w:hAnsi="Arial" w:cs="Arial"/>
-                <w:color w:val="222222"/>
-                <w:sz w:val="24"/>
-                <w:szCs w:val="24"/>
-                <w:lang w:eastAsia="ru-RU"/>
-              </w:rPr>
-              <w:t>higher</w:t>
-            </w:r>
-            <w:proofErr w:type="spellEnd"/>
           </w:p>
         </w:tc>
         <w:tc>
@@ -486,20 +370,8 @@
                 <w:szCs w:val="24"/>
                 <w:lang w:eastAsia="ru-RU"/>
               </w:rPr>
-              <w:t xml:space="preserve">501 -5,000 </w:t>
+              <w:t>501 -5,000 gp</w:t>
             </w:r>
-            <w:proofErr w:type="spellStart"/>
-            <w:r>
-              <w:rPr>
-                <w:rFonts w:ascii="Arial" w:eastAsia="Times New Roman" w:hAnsi="Arial" w:cs="Arial"/>
-                <w:color w:val="222222"/>
-                <w:sz w:val="24"/>
-                <w:szCs w:val="24"/>
-                <w:lang w:eastAsia="ru-RU"/>
-              </w:rPr>
-              <w:t>gp</w:t>
-            </w:r>
-            <w:proofErr w:type="spellEnd"/>
           </w:p>
         </w:tc>
       </w:tr>
@@ -531,7 +403,6 @@
                 <w:lang w:eastAsia="ru-RU"/>
               </w:rPr>
             </w:pPr>
-            <w:proofErr w:type="spellStart"/>
             <w:r>
               <w:rPr>
                 <w:rFonts w:ascii="Arial" w:eastAsia="Times New Roman" w:hAnsi="Arial" w:cs="Arial"/>
@@ -540,31 +411,8 @@
                 <w:szCs w:val="24"/>
                 <w:lang w:eastAsia="ru-RU"/>
               </w:rPr>
-              <w:t>Very</w:t>
+              <w:t>Very rare</w:t>
             </w:r>
-            <w:proofErr w:type="spellEnd"/>
-            <w:r>
-              <w:rPr>
-                <w:rFonts w:ascii="Arial" w:eastAsia="Times New Roman" w:hAnsi="Arial" w:cs="Arial"/>
-                <w:color w:val="222222"/>
-                <w:sz w:val="24"/>
-                <w:szCs w:val="24"/>
-                <w:lang w:eastAsia="ru-RU"/>
-              </w:rPr>
-              <w:t xml:space="preserve"> </w:t>
-            </w:r>
-            <w:proofErr w:type="spellStart"/>
-            <w:r>
-              <w:rPr>
-                <w:rFonts w:ascii="Arial" w:eastAsia="Times New Roman" w:hAnsi="Arial" w:cs="Arial"/>
-                <w:color w:val="222222"/>
-                <w:sz w:val="24"/>
-                <w:szCs w:val="24"/>
-                <w:lang w:eastAsia="ru-RU"/>
-              </w:rPr>
-              <w:t>rare</w:t>
-            </w:r>
-            <w:proofErr w:type="spellEnd"/>
           </w:p>
         </w:tc>
         <w:tc>
@@ -599,42 +447,8 @@
                 <w:szCs w:val="24"/>
                 <w:lang w:eastAsia="ru-RU"/>
               </w:rPr>
-              <w:t xml:space="preserve">11th </w:t>
+              <w:t>11th or higher</w:t>
             </w:r>
-            <w:proofErr w:type="spellStart"/>
-            <w:r>
-              <w:rPr>
-                <w:rFonts w:ascii="Arial" w:eastAsia="Times New Roman" w:hAnsi="Arial" w:cs="Arial"/>
-                <w:color w:val="222222"/>
-                <w:sz w:val="24"/>
-                <w:szCs w:val="24"/>
-                <w:lang w:eastAsia="ru-RU"/>
-              </w:rPr>
-              <w:t>or</w:t>
-            </w:r>
-            <w:proofErr w:type="spellEnd"/>
-            <w:r>
-              <w:rPr>
-                <w:rFonts w:ascii="Arial" w:eastAsia="Times New Roman" w:hAnsi="Arial" w:cs="Arial"/>
-                <w:color w:val="222222"/>
-                <w:sz w:val="24"/>
-                <w:szCs w:val="24"/>
-                <w:lang w:eastAsia="ru-RU"/>
-              </w:rPr>
-              <w:t xml:space="preserve"> </w:t>
-            </w:r>
-            <w:proofErr w:type="spellStart"/>
-            <w:r>
-              <w:rPr>
-                <w:rFonts w:ascii="Arial" w:eastAsia="Times New Roman" w:hAnsi="Arial" w:cs="Arial"/>
-                <w:color w:val="222222"/>
-                <w:sz w:val="24"/>
-                <w:szCs w:val="24"/>
-                <w:lang w:eastAsia="ru-RU"/>
-              </w:rPr>
-              <w:t>higher</w:t>
-            </w:r>
-            <w:proofErr w:type="spellEnd"/>
           </w:p>
         </w:tc>
         <w:tc>
@@ -669,20 +483,8 @@
                 <w:szCs w:val="24"/>
                 <w:lang w:eastAsia="ru-RU"/>
               </w:rPr>
-              <w:t xml:space="preserve">5,001 - 50,000 </w:t>
+              <w:t>5,001 - 50,000 gp</w:t>
             </w:r>
-            <w:proofErr w:type="spellStart"/>
-            <w:r>
-              <w:rPr>
-                <w:rFonts w:ascii="Arial" w:eastAsia="Times New Roman" w:hAnsi="Arial" w:cs="Arial"/>
-                <w:color w:val="222222"/>
-                <w:sz w:val="24"/>
-                <w:szCs w:val="24"/>
-                <w:lang w:eastAsia="ru-RU"/>
-              </w:rPr>
-              <w:t>gp</w:t>
-            </w:r>
-            <w:proofErr w:type="spellEnd"/>
           </w:p>
         </w:tc>
       </w:tr>
@@ -714,7 +516,6 @@
                 <w:lang w:eastAsia="ru-RU"/>
               </w:rPr>
             </w:pPr>
-            <w:proofErr w:type="spellStart"/>
             <w:r>
               <w:rPr>
                 <w:rFonts w:ascii="Arial" w:eastAsia="Times New Roman" w:hAnsi="Arial" w:cs="Arial"/>
@@ -725,7 +526,6 @@
               </w:rPr>
               <w:t>Legendary</w:t>
             </w:r>
-            <w:proofErr w:type="spellEnd"/>
           </w:p>
         </w:tc>
         <w:tc>
@@ -760,42 +560,8 @@
                 <w:szCs w:val="24"/>
                 <w:lang w:eastAsia="ru-RU"/>
               </w:rPr>
-              <w:t xml:space="preserve">17th </w:t>
+              <w:t>17th or higher</w:t>
             </w:r>
-            <w:proofErr w:type="spellStart"/>
-            <w:r>
-              <w:rPr>
-                <w:rFonts w:ascii="Arial" w:eastAsia="Times New Roman" w:hAnsi="Arial" w:cs="Arial"/>
-                <w:color w:val="222222"/>
-                <w:sz w:val="24"/>
-                <w:szCs w:val="24"/>
-                <w:lang w:eastAsia="ru-RU"/>
-              </w:rPr>
-              <w:t>or</w:t>
-            </w:r>
-            <w:proofErr w:type="spellEnd"/>
-            <w:r>
-              <w:rPr>
-                <w:rFonts w:ascii="Arial" w:eastAsia="Times New Roman" w:hAnsi="Arial" w:cs="Arial"/>
-                <w:color w:val="222222"/>
-                <w:sz w:val="24"/>
-                <w:szCs w:val="24"/>
-                <w:lang w:eastAsia="ru-RU"/>
-              </w:rPr>
-              <w:t xml:space="preserve"> </w:t>
-            </w:r>
-            <w:proofErr w:type="spellStart"/>
-            <w:r>
-              <w:rPr>
-                <w:rFonts w:ascii="Arial" w:eastAsia="Times New Roman" w:hAnsi="Arial" w:cs="Arial"/>
-                <w:color w:val="222222"/>
-                <w:sz w:val="24"/>
-                <w:szCs w:val="24"/>
-                <w:lang w:eastAsia="ru-RU"/>
-              </w:rPr>
-              <w:t>higher</w:t>
-            </w:r>
-            <w:proofErr w:type="spellEnd"/>
           </w:p>
         </w:tc>
         <w:tc>
@@ -830,20 +596,8 @@
                 <w:szCs w:val="24"/>
                 <w:lang w:eastAsia="ru-RU"/>
               </w:rPr>
-              <w:t xml:space="preserve">50,001+ </w:t>
+              <w:t>50,001+ gp</w:t>
             </w:r>
-            <w:proofErr w:type="spellStart"/>
-            <w:r>
-              <w:rPr>
-                <w:rFonts w:ascii="Arial" w:eastAsia="Times New Roman" w:hAnsi="Arial" w:cs="Arial"/>
-                <w:color w:val="222222"/>
-                <w:sz w:val="24"/>
-                <w:szCs w:val="24"/>
-                <w:lang w:eastAsia="ru-RU"/>
-              </w:rPr>
-              <w:t>gp</w:t>
-            </w:r>
-            <w:proofErr w:type="spellEnd"/>
           </w:p>
         </w:tc>
       </w:tr>
@@ -887,21 +641,7 @@
         <w:rPr>
           <w:lang w:val="en-US"/>
         </w:rPr>
-        <w:t>+2 to any healing spell, once per long rest may be used as healing word spell(120</w:t>
-      </w:r>
-      <w:proofErr w:type="gramStart"/>
-      <w:r>
-        <w:rPr>
-          <w:lang w:val="en-US"/>
-        </w:rPr>
-        <w:t>ft)(</w:t>
-      </w:r>
-      <w:proofErr w:type="gramEnd"/>
-      <w:r>
-        <w:rPr>
-          <w:lang w:val="en-US"/>
-        </w:rPr>
-        <w:t>for free), works as focus item(druid, wizard, sorcerer</w:t>
+        <w:t>+2 to any healing spell, once per long rest may be used as healing word spell(120ft)(for free), works as focus item(druid, wizard, sorcerer</w:t>
       </w:r>
       <w:r>
         <w:rPr>
@@ -1039,45 +779,7 @@
             <w14:round/>
           </w14:textOutline>
         </w:rPr>
-        <w:t>Blood sword - +2/+</w:t>
-      </w:r>
-      <w:proofErr w:type="gramStart"/>
-      <w:r>
-        <w:rPr>
-          <w:bCs/>
-          <w:color w:val="000000" w:themeColor="text1"/>
-          <w:lang w:val="en-US"/>
-          <w14:shadow w14:blurRad="38100" w14:dist="19050" w14:dir="2700000" w14:sx="100000" w14:sy="100000" w14:kx="0" w14:ky="0" w14:algn="tl">
-            <w14:schemeClr w14:val="dk1">
-              <w14:alpha w14:val="60000"/>
-            </w14:schemeClr>
-          </w14:shadow>
-          <w14:textOutline w14:w="0" w14:cap="flat" w14:cmpd="sng" w14:algn="ctr">
-            <w14:noFill/>
-            <w14:prstDash w14:val="solid"/>
-            <w14:round/>
-          </w14:textOutline>
-        </w:rPr>
-        <w:t>2 ,</w:t>
-      </w:r>
-      <w:proofErr w:type="gramEnd"/>
-      <w:r>
-        <w:rPr>
-          <w:bCs/>
-          <w:color w:val="000000" w:themeColor="text1"/>
-          <w:lang w:val="en-US"/>
-          <w14:shadow w14:blurRad="38100" w14:dist="19050" w14:dir="2700000" w14:sx="100000" w14:sy="100000" w14:kx="0" w14:ky="0" w14:algn="tl">
-            <w14:schemeClr w14:val="dk1">
-              <w14:alpha w14:val="60000"/>
-            </w14:schemeClr>
-          </w14:shadow>
-          <w14:textOutline w14:w="0" w14:cap="flat" w14:cmpd="sng" w14:algn="ctr">
-            <w14:noFill/>
-            <w14:prstDash w14:val="solid"/>
-            <w14:round/>
-          </w14:textOutline>
-        </w:rPr>
-        <w:t xml:space="preserve"> make const save DC15 take 1d4</w:t>
+        <w:t>Blood sword - +2/+2 , make const save DC15 take 1d4</w:t>
       </w:r>
     </w:p>
     <w:p>
@@ -1167,21 +869,7 @@
         <w:rPr>
           <w:lang w:val="en-US"/>
         </w:rPr>
-        <w:t xml:space="preserve">+2 to </w:t>
-      </w:r>
-      <w:proofErr w:type="spellStart"/>
-      <w:r>
-        <w:rPr>
-          <w:lang w:val="en-US"/>
-        </w:rPr>
-        <w:t>dex</w:t>
-      </w:r>
-      <w:proofErr w:type="spellEnd"/>
-      <w:r>
-        <w:rPr>
-          <w:lang w:val="en-US"/>
-        </w:rPr>
-        <w:t>, -</w:t>
+        <w:t>+2 to dex, -</w:t>
       </w:r>
       <w:r>
         <w:rPr>
@@ -1189,8 +877,6 @@
         </w:rPr>
         <w:t>50% hp</w:t>
       </w:r>
-      <w:bookmarkStart w:id="0" w:name="_GoBack"/>
-      <w:bookmarkEnd w:id="0"/>
       <w:r>
         <w:rPr>
           <w:lang w:val="en-US"/>
@@ -1201,21 +887,7 @@
         <w:rPr>
           <w:lang w:val="en-US"/>
         </w:rPr>
-        <w:t xml:space="preserve"> (looks like 2 serpents eating </w:t>
-      </w:r>
-      <w:proofErr w:type="spellStart"/>
-      <w:r>
-        <w:rPr>
-          <w:lang w:val="en-US"/>
-        </w:rPr>
-        <w:t>eachother</w:t>
-      </w:r>
-      <w:proofErr w:type="spellEnd"/>
-      <w:r>
-        <w:rPr>
-          <w:lang w:val="en-US"/>
-        </w:rPr>
-        <w:t>)</w:t>
+        <w:t xml:space="preserve"> (looks like 2 serpents eating eachother)</w:t>
       </w:r>
     </w:p>
     <w:p>
@@ -1233,39 +905,87 @@
         <w:rPr>
           <w:lang w:val="en-US"/>
         </w:rPr>
-        <w:t>Fire sword – after successful attack roll deal 1d4 fire dmg</w:t>
+        <w:t xml:space="preserve">Fire </w:t>
+      </w:r>
+      <w:r>
+        <w:rPr>
+          <w:lang w:val="en-US"/>
+        </w:rPr>
+        <w:t>rapier</w:t>
+      </w:r>
+      <w:r>
+        <w:rPr>
+          <w:lang w:val="en-US"/>
+        </w:rPr>
+        <w:t xml:space="preserve"> – after successful attack roll deal 1d4 fire dmg</w:t>
       </w:r>
     </w:p>
     <w:p>
       <w:pPr>
         <w:pStyle w:val="a3"/>
-        <w:ind w:left="0"/>
-        <w:rPr>
-          <w:lang w:val="en-US"/>
-        </w:rPr>
-      </w:pPr>
+        <w:numPr>
+          <w:ilvl w:val="0"/>
+          <w:numId w:val="1"/>
+        </w:numPr>
+        <w:rPr>
+          <w:lang w:val="en-US"/>
+        </w:rPr>
+      </w:pPr>
+      <w:r>
+        <w:rPr>
+          <w:lang w:val="en-US"/>
+        </w:rPr>
+        <w:t>Ritual warlock casting knife – 1d6 – lvl 1, + 1d10 – 2lvl, +1d12 3 lvl, + 1 d20 – lvl 4, + 1d100 – lvl 5</w:t>
+      </w:r>
     </w:p>
     <w:p>
       <w:pPr>
         <w:pStyle w:val="a3"/>
+        <w:numPr>
+          <w:ilvl w:val="0"/>
+          <w:numId w:val="1"/>
+        </w:numPr>
+        <w:rPr>
+          <w:lang w:val="en-US"/>
+        </w:rPr>
+      </w:pPr>
+      <w:r>
+        <w:rPr>
+          <w:lang w:val="en-US"/>
+        </w:rPr>
+        <w:t>Ritual vampiric knife – 1d4 hea</w:t>
+      </w:r>
+      <w:bookmarkStart w:id="0" w:name="_GoBack"/>
+      <w:bookmarkEnd w:id="0"/>
+      <w:r>
+        <w:rPr>
+          <w:lang w:val="en-US"/>
+        </w:rPr>
+        <w:t>ling</w:t>
+      </w:r>
+    </w:p>
+    <w:p>
+      <w:pPr>
+        <w:pStyle w:val="a3"/>
         <w:ind w:left="0"/>
         <w:rPr>
           <w:lang w:val="en-US"/>
         </w:rPr>
       </w:pPr>
-      <w:proofErr w:type="spellStart"/>
-      <w:r>
-        <w:rPr>
-          <w:lang w:val="en-US"/>
-        </w:rPr>
-        <w:t>Hadar’s</w:t>
-      </w:r>
-      <w:proofErr w:type="spellEnd"/>
-      <w:r>
-        <w:rPr>
-          <w:lang w:val="en-US"/>
-        </w:rPr>
-        <w:t xml:space="preserve"> items:</w:t>
+    </w:p>
+    <w:p>
+      <w:pPr>
+        <w:pStyle w:val="a3"/>
+        <w:ind w:left="0"/>
+        <w:rPr>
+          <w:lang w:val="en-US"/>
+        </w:rPr>
+      </w:pPr>
+      <w:r>
+        <w:rPr>
+          <w:lang w:val="en-US"/>
+        </w:rPr>
+        <w:t>Hadar’s items:</w:t>
       </w:r>
     </w:p>
     <w:p>

</xml_diff>

<commit_message>
prequel add, sewers of quizhou add
</commit_message>
<xml_diff>
--- a/Homebrew Stuff/Artifacts HOMEBREW.docx
+++ b/Homebrew Stuff/Artifacts HOMEBREW.docx
@@ -56,6 +56,7 @@
                 <w:lang w:eastAsia="ru-RU"/>
               </w:rPr>
             </w:pPr>
+            <w:proofErr w:type="spellStart"/>
             <w:r>
               <w:rPr>
                 <w:rFonts w:ascii="Arial" w:eastAsia="Times New Roman" w:hAnsi="Arial" w:cs="Arial"/>
@@ -68,6 +69,7 @@
               </w:rPr>
               <w:t>Rarity</w:t>
             </w:r>
+            <w:proofErr w:type="spellEnd"/>
           </w:p>
         </w:tc>
         <w:tc>
@@ -95,6 +97,7 @@
                 <w:lang w:eastAsia="ru-RU"/>
               </w:rPr>
             </w:pPr>
+            <w:proofErr w:type="spellStart"/>
             <w:r>
               <w:rPr>
                 <w:rFonts w:ascii="Arial" w:eastAsia="Times New Roman" w:hAnsi="Arial" w:cs="Arial"/>
@@ -105,8 +108,35 @@
                 <w:szCs w:val="24"/>
                 <w:lang w:eastAsia="ru-RU"/>
               </w:rPr>
-              <w:t>Character Level</w:t>
-            </w:r>
+              <w:t>Character</w:t>
+            </w:r>
+            <w:proofErr w:type="spellEnd"/>
+            <w:r>
+              <w:rPr>
+                <w:rFonts w:ascii="Arial" w:eastAsia="Times New Roman" w:hAnsi="Arial" w:cs="Arial"/>
+                <w:b/>
+                <w:bCs/>
+                <w:color w:val="000000"/>
+                <w:sz w:val="24"/>
+                <w:szCs w:val="24"/>
+                <w:lang w:eastAsia="ru-RU"/>
+              </w:rPr>
+              <w:t xml:space="preserve"> </w:t>
+            </w:r>
+            <w:proofErr w:type="spellStart"/>
+            <w:r>
+              <w:rPr>
+                <w:rFonts w:ascii="Arial" w:eastAsia="Times New Roman" w:hAnsi="Arial" w:cs="Arial"/>
+                <w:b/>
+                <w:bCs/>
+                <w:color w:val="000000"/>
+                <w:sz w:val="24"/>
+                <w:szCs w:val="24"/>
+                <w:lang w:eastAsia="ru-RU"/>
+              </w:rPr>
+              <w:t>Level</w:t>
+            </w:r>
+            <w:proofErr w:type="spellEnd"/>
           </w:p>
         </w:tc>
         <w:tc>
@@ -134,6 +164,7 @@
                 <w:lang w:eastAsia="ru-RU"/>
               </w:rPr>
             </w:pPr>
+            <w:proofErr w:type="spellStart"/>
             <w:r>
               <w:rPr>
                 <w:rFonts w:ascii="Arial" w:eastAsia="Times New Roman" w:hAnsi="Arial" w:cs="Arial"/>
@@ -146,6 +177,7 @@
               </w:rPr>
               <w:t>Value</w:t>
             </w:r>
+            <w:proofErr w:type="spellEnd"/>
           </w:p>
         </w:tc>
       </w:tr>
@@ -177,6 +209,7 @@
                 <w:lang w:eastAsia="ru-RU"/>
               </w:rPr>
             </w:pPr>
+            <w:proofErr w:type="spellStart"/>
             <w:r>
               <w:rPr>
                 <w:rFonts w:ascii="Arial" w:eastAsia="Times New Roman" w:hAnsi="Arial" w:cs="Arial"/>
@@ -187,6 +220,7 @@
               </w:rPr>
               <w:t>Uncommon</w:t>
             </w:r>
+            <w:proofErr w:type="spellEnd"/>
           </w:p>
         </w:tc>
         <w:tc>
@@ -221,8 +255,42 @@
                 <w:szCs w:val="24"/>
                 <w:lang w:eastAsia="ru-RU"/>
               </w:rPr>
-              <w:t>1st or higher</w:t>
-            </w:r>
+              <w:t xml:space="preserve">1st </w:t>
+            </w:r>
+            <w:proofErr w:type="spellStart"/>
+            <w:r>
+              <w:rPr>
+                <w:rFonts w:ascii="Arial" w:eastAsia="Times New Roman" w:hAnsi="Arial" w:cs="Arial"/>
+                <w:color w:val="222222"/>
+                <w:sz w:val="24"/>
+                <w:szCs w:val="24"/>
+                <w:lang w:eastAsia="ru-RU"/>
+              </w:rPr>
+              <w:t>or</w:t>
+            </w:r>
+            <w:proofErr w:type="spellEnd"/>
+            <w:r>
+              <w:rPr>
+                <w:rFonts w:ascii="Arial" w:eastAsia="Times New Roman" w:hAnsi="Arial" w:cs="Arial"/>
+                <w:color w:val="222222"/>
+                <w:sz w:val="24"/>
+                <w:szCs w:val="24"/>
+                <w:lang w:eastAsia="ru-RU"/>
+              </w:rPr>
+              <w:t xml:space="preserve"> </w:t>
+            </w:r>
+            <w:proofErr w:type="spellStart"/>
+            <w:r>
+              <w:rPr>
+                <w:rFonts w:ascii="Arial" w:eastAsia="Times New Roman" w:hAnsi="Arial" w:cs="Arial"/>
+                <w:color w:val="222222"/>
+                <w:sz w:val="24"/>
+                <w:szCs w:val="24"/>
+                <w:lang w:eastAsia="ru-RU"/>
+              </w:rPr>
+              <w:t>higher</w:t>
+            </w:r>
+            <w:proofErr w:type="spellEnd"/>
           </w:p>
         </w:tc>
         <w:tc>
@@ -257,8 +325,20 @@
                 <w:szCs w:val="24"/>
                 <w:lang w:eastAsia="ru-RU"/>
               </w:rPr>
-              <w:t>101-500 gp</w:t>
-            </w:r>
+              <w:t xml:space="preserve">101-500 </w:t>
+            </w:r>
+            <w:proofErr w:type="spellStart"/>
+            <w:r>
+              <w:rPr>
+                <w:rFonts w:ascii="Arial" w:eastAsia="Times New Roman" w:hAnsi="Arial" w:cs="Arial"/>
+                <w:color w:val="222222"/>
+                <w:sz w:val="24"/>
+                <w:szCs w:val="24"/>
+                <w:lang w:eastAsia="ru-RU"/>
+              </w:rPr>
+              <w:t>gp</w:t>
+            </w:r>
+            <w:proofErr w:type="spellEnd"/>
           </w:p>
         </w:tc>
       </w:tr>
@@ -290,6 +370,7 @@
                 <w:lang w:eastAsia="ru-RU"/>
               </w:rPr>
             </w:pPr>
+            <w:proofErr w:type="spellStart"/>
             <w:r>
               <w:rPr>
                 <w:rFonts w:ascii="Arial" w:eastAsia="Times New Roman" w:hAnsi="Arial" w:cs="Arial"/>
@@ -300,6 +381,7 @@
               </w:rPr>
               <w:t>Rare</w:t>
             </w:r>
+            <w:proofErr w:type="spellEnd"/>
           </w:p>
         </w:tc>
         <w:tc>
@@ -334,8 +416,42 @@
                 <w:szCs w:val="24"/>
                 <w:lang w:eastAsia="ru-RU"/>
               </w:rPr>
-              <w:t>5th or higher</w:t>
-            </w:r>
+              <w:t xml:space="preserve">5th </w:t>
+            </w:r>
+            <w:proofErr w:type="spellStart"/>
+            <w:r>
+              <w:rPr>
+                <w:rFonts w:ascii="Arial" w:eastAsia="Times New Roman" w:hAnsi="Arial" w:cs="Arial"/>
+                <w:color w:val="222222"/>
+                <w:sz w:val="24"/>
+                <w:szCs w:val="24"/>
+                <w:lang w:eastAsia="ru-RU"/>
+              </w:rPr>
+              <w:t>or</w:t>
+            </w:r>
+            <w:proofErr w:type="spellEnd"/>
+            <w:r>
+              <w:rPr>
+                <w:rFonts w:ascii="Arial" w:eastAsia="Times New Roman" w:hAnsi="Arial" w:cs="Arial"/>
+                <w:color w:val="222222"/>
+                <w:sz w:val="24"/>
+                <w:szCs w:val="24"/>
+                <w:lang w:eastAsia="ru-RU"/>
+              </w:rPr>
+              <w:t xml:space="preserve"> </w:t>
+            </w:r>
+            <w:proofErr w:type="spellStart"/>
+            <w:r>
+              <w:rPr>
+                <w:rFonts w:ascii="Arial" w:eastAsia="Times New Roman" w:hAnsi="Arial" w:cs="Arial"/>
+                <w:color w:val="222222"/>
+                <w:sz w:val="24"/>
+                <w:szCs w:val="24"/>
+                <w:lang w:eastAsia="ru-RU"/>
+              </w:rPr>
+              <w:t>higher</w:t>
+            </w:r>
+            <w:proofErr w:type="spellEnd"/>
           </w:p>
         </w:tc>
         <w:tc>
@@ -370,8 +486,20 @@
                 <w:szCs w:val="24"/>
                 <w:lang w:eastAsia="ru-RU"/>
               </w:rPr>
-              <w:t>501 -5,000 gp</w:t>
-            </w:r>
+              <w:t xml:space="preserve">501 -5,000 </w:t>
+            </w:r>
+            <w:proofErr w:type="spellStart"/>
+            <w:r>
+              <w:rPr>
+                <w:rFonts w:ascii="Arial" w:eastAsia="Times New Roman" w:hAnsi="Arial" w:cs="Arial"/>
+                <w:color w:val="222222"/>
+                <w:sz w:val="24"/>
+                <w:szCs w:val="24"/>
+                <w:lang w:eastAsia="ru-RU"/>
+              </w:rPr>
+              <w:t>gp</w:t>
+            </w:r>
+            <w:proofErr w:type="spellEnd"/>
           </w:p>
         </w:tc>
       </w:tr>
@@ -403,16 +531,40 @@
                 <w:lang w:eastAsia="ru-RU"/>
               </w:rPr>
             </w:pPr>
-            <w:r>
-              <w:rPr>
-                <w:rFonts w:ascii="Arial" w:eastAsia="Times New Roman" w:hAnsi="Arial" w:cs="Arial"/>
-                <w:color w:val="222222"/>
-                <w:sz w:val="24"/>
-                <w:szCs w:val="24"/>
-                <w:lang w:eastAsia="ru-RU"/>
-              </w:rPr>
-              <w:t>Very rare</w:t>
-            </w:r>
+            <w:proofErr w:type="spellStart"/>
+            <w:r>
+              <w:rPr>
+                <w:rFonts w:ascii="Arial" w:eastAsia="Times New Roman" w:hAnsi="Arial" w:cs="Arial"/>
+                <w:color w:val="222222"/>
+                <w:sz w:val="24"/>
+                <w:szCs w:val="24"/>
+                <w:lang w:eastAsia="ru-RU"/>
+              </w:rPr>
+              <w:t>Very</w:t>
+            </w:r>
+            <w:proofErr w:type="spellEnd"/>
+            <w:r>
+              <w:rPr>
+                <w:rFonts w:ascii="Arial" w:eastAsia="Times New Roman" w:hAnsi="Arial" w:cs="Arial"/>
+                <w:color w:val="222222"/>
+                <w:sz w:val="24"/>
+                <w:szCs w:val="24"/>
+                <w:lang w:eastAsia="ru-RU"/>
+              </w:rPr>
+              <w:t xml:space="preserve"> </w:t>
+            </w:r>
+            <w:proofErr w:type="spellStart"/>
+            <w:r>
+              <w:rPr>
+                <w:rFonts w:ascii="Arial" w:eastAsia="Times New Roman" w:hAnsi="Arial" w:cs="Arial"/>
+                <w:color w:val="222222"/>
+                <w:sz w:val="24"/>
+                <w:szCs w:val="24"/>
+                <w:lang w:eastAsia="ru-RU"/>
+              </w:rPr>
+              <w:t>rare</w:t>
+            </w:r>
+            <w:proofErr w:type="spellEnd"/>
           </w:p>
         </w:tc>
         <w:tc>
@@ -447,8 +599,42 @@
                 <w:szCs w:val="24"/>
                 <w:lang w:eastAsia="ru-RU"/>
               </w:rPr>
-              <w:t>11th or higher</w:t>
-            </w:r>
+              <w:t xml:space="preserve">11th </w:t>
+            </w:r>
+            <w:proofErr w:type="spellStart"/>
+            <w:r>
+              <w:rPr>
+                <w:rFonts w:ascii="Arial" w:eastAsia="Times New Roman" w:hAnsi="Arial" w:cs="Arial"/>
+                <w:color w:val="222222"/>
+                <w:sz w:val="24"/>
+                <w:szCs w:val="24"/>
+                <w:lang w:eastAsia="ru-RU"/>
+              </w:rPr>
+              <w:t>or</w:t>
+            </w:r>
+            <w:proofErr w:type="spellEnd"/>
+            <w:r>
+              <w:rPr>
+                <w:rFonts w:ascii="Arial" w:eastAsia="Times New Roman" w:hAnsi="Arial" w:cs="Arial"/>
+                <w:color w:val="222222"/>
+                <w:sz w:val="24"/>
+                <w:szCs w:val="24"/>
+                <w:lang w:eastAsia="ru-RU"/>
+              </w:rPr>
+              <w:t xml:space="preserve"> </w:t>
+            </w:r>
+            <w:proofErr w:type="spellStart"/>
+            <w:r>
+              <w:rPr>
+                <w:rFonts w:ascii="Arial" w:eastAsia="Times New Roman" w:hAnsi="Arial" w:cs="Arial"/>
+                <w:color w:val="222222"/>
+                <w:sz w:val="24"/>
+                <w:szCs w:val="24"/>
+                <w:lang w:eastAsia="ru-RU"/>
+              </w:rPr>
+              <w:t>higher</w:t>
+            </w:r>
+            <w:proofErr w:type="spellEnd"/>
           </w:p>
         </w:tc>
         <w:tc>
@@ -483,8 +669,20 @@
                 <w:szCs w:val="24"/>
                 <w:lang w:eastAsia="ru-RU"/>
               </w:rPr>
-              <w:t>5,001 - 50,000 gp</w:t>
-            </w:r>
+              <w:t xml:space="preserve">5,001 - 50,000 </w:t>
+            </w:r>
+            <w:proofErr w:type="spellStart"/>
+            <w:r>
+              <w:rPr>
+                <w:rFonts w:ascii="Arial" w:eastAsia="Times New Roman" w:hAnsi="Arial" w:cs="Arial"/>
+                <w:color w:val="222222"/>
+                <w:sz w:val="24"/>
+                <w:szCs w:val="24"/>
+                <w:lang w:eastAsia="ru-RU"/>
+              </w:rPr>
+              <w:t>gp</w:t>
+            </w:r>
+            <w:proofErr w:type="spellEnd"/>
           </w:p>
         </w:tc>
       </w:tr>
@@ -516,6 +714,7 @@
                 <w:lang w:eastAsia="ru-RU"/>
               </w:rPr>
             </w:pPr>
+            <w:proofErr w:type="spellStart"/>
             <w:r>
               <w:rPr>
                 <w:rFonts w:ascii="Arial" w:eastAsia="Times New Roman" w:hAnsi="Arial" w:cs="Arial"/>
@@ -526,6 +725,7 @@
               </w:rPr>
               <w:t>Legendary</w:t>
             </w:r>
+            <w:proofErr w:type="spellEnd"/>
           </w:p>
         </w:tc>
         <w:tc>
@@ -560,8 +760,42 @@
                 <w:szCs w:val="24"/>
                 <w:lang w:eastAsia="ru-RU"/>
               </w:rPr>
-              <w:t>17th or higher</w:t>
-            </w:r>
+              <w:t xml:space="preserve">17th </w:t>
+            </w:r>
+            <w:proofErr w:type="spellStart"/>
+            <w:r>
+              <w:rPr>
+                <w:rFonts w:ascii="Arial" w:eastAsia="Times New Roman" w:hAnsi="Arial" w:cs="Arial"/>
+                <w:color w:val="222222"/>
+                <w:sz w:val="24"/>
+                <w:szCs w:val="24"/>
+                <w:lang w:eastAsia="ru-RU"/>
+              </w:rPr>
+              <w:t>or</w:t>
+            </w:r>
+            <w:proofErr w:type="spellEnd"/>
+            <w:r>
+              <w:rPr>
+                <w:rFonts w:ascii="Arial" w:eastAsia="Times New Roman" w:hAnsi="Arial" w:cs="Arial"/>
+                <w:color w:val="222222"/>
+                <w:sz w:val="24"/>
+                <w:szCs w:val="24"/>
+                <w:lang w:eastAsia="ru-RU"/>
+              </w:rPr>
+              <w:t xml:space="preserve"> </w:t>
+            </w:r>
+            <w:proofErr w:type="spellStart"/>
+            <w:r>
+              <w:rPr>
+                <w:rFonts w:ascii="Arial" w:eastAsia="Times New Roman" w:hAnsi="Arial" w:cs="Arial"/>
+                <w:color w:val="222222"/>
+                <w:sz w:val="24"/>
+                <w:szCs w:val="24"/>
+                <w:lang w:eastAsia="ru-RU"/>
+              </w:rPr>
+              <w:t>higher</w:t>
+            </w:r>
+            <w:proofErr w:type="spellEnd"/>
           </w:p>
         </w:tc>
         <w:tc>
@@ -596,8 +830,20 @@
                 <w:szCs w:val="24"/>
                 <w:lang w:eastAsia="ru-RU"/>
               </w:rPr>
-              <w:t>50,001+ gp</w:t>
-            </w:r>
+              <w:t xml:space="preserve">50,001+ </w:t>
+            </w:r>
+            <w:proofErr w:type="spellStart"/>
+            <w:r>
+              <w:rPr>
+                <w:rFonts w:ascii="Arial" w:eastAsia="Times New Roman" w:hAnsi="Arial" w:cs="Arial"/>
+                <w:color w:val="222222"/>
+                <w:sz w:val="24"/>
+                <w:szCs w:val="24"/>
+                <w:lang w:eastAsia="ru-RU"/>
+              </w:rPr>
+              <w:t>gp</w:t>
+            </w:r>
+            <w:proofErr w:type="spellEnd"/>
           </w:p>
         </w:tc>
       </w:tr>
@@ -641,7 +887,21 @@
         <w:rPr>
           <w:lang w:val="en-US"/>
         </w:rPr>
-        <w:t>+2 to any healing spell, once per long rest may be used as healing word spell(120ft)(for free), works as focus item(druid, wizard, sorcerer</w:t>
+        <w:t>+2 to any healing spell, once per long rest may be used as healing word spell(120</w:t>
+      </w:r>
+      <w:proofErr w:type="gramStart"/>
+      <w:r>
+        <w:rPr>
+          <w:lang w:val="en-US"/>
+        </w:rPr>
+        <w:t>ft)(</w:t>
+      </w:r>
+      <w:proofErr w:type="gramEnd"/>
+      <w:r>
+        <w:rPr>
+          <w:lang w:val="en-US"/>
+        </w:rPr>
+        <w:t>for free), works as focus item(druid, wizard, sorcerer</w:t>
       </w:r>
       <w:r>
         <w:rPr>
@@ -779,7 +1039,45 @@
             <w14:round/>
           </w14:textOutline>
         </w:rPr>
-        <w:t>Blood sword - +2/+2 , make const save DC15 take 1d4</w:t>
+        <w:t>Blood sword - +2/+</w:t>
+      </w:r>
+      <w:proofErr w:type="gramStart"/>
+      <w:r>
+        <w:rPr>
+          <w:bCs/>
+          <w:color w:val="000000" w:themeColor="text1"/>
+          <w:lang w:val="en-US"/>
+          <w14:shadow w14:blurRad="38100" w14:dist="19050" w14:dir="2700000" w14:sx="100000" w14:sy="100000" w14:kx="0" w14:ky="0" w14:algn="tl">
+            <w14:schemeClr w14:val="dk1">
+              <w14:alpha w14:val="60000"/>
+            </w14:schemeClr>
+          </w14:shadow>
+          <w14:textOutline w14:w="0" w14:cap="flat" w14:cmpd="sng" w14:algn="ctr">
+            <w14:noFill/>
+            <w14:prstDash w14:val="solid"/>
+            <w14:round/>
+          </w14:textOutline>
+        </w:rPr>
+        <w:t>2 ,</w:t>
+      </w:r>
+      <w:proofErr w:type="gramEnd"/>
+      <w:r>
+        <w:rPr>
+          <w:bCs/>
+          <w:color w:val="000000" w:themeColor="text1"/>
+          <w:lang w:val="en-US"/>
+          <w14:shadow w14:blurRad="38100" w14:dist="19050" w14:dir="2700000" w14:sx="100000" w14:sy="100000" w14:kx="0" w14:ky="0" w14:algn="tl">
+            <w14:schemeClr w14:val="dk1">
+              <w14:alpha w14:val="60000"/>
+            </w14:schemeClr>
+          </w14:shadow>
+          <w14:textOutline w14:w="0" w14:cap="flat" w14:cmpd="sng" w14:algn="ctr">
+            <w14:noFill/>
+            <w14:prstDash w14:val="solid"/>
+            <w14:round/>
+          </w14:textOutline>
+        </w:rPr>
+        <w:t xml:space="preserve"> make const save DC15 take 1d4</w:t>
       </w:r>
     </w:p>
     <w:p>
@@ -869,7 +1167,21 @@
         <w:rPr>
           <w:lang w:val="en-US"/>
         </w:rPr>
-        <w:t>+2 to dex, -</w:t>
+        <w:t xml:space="preserve">+2 to </w:t>
+      </w:r>
+      <w:proofErr w:type="spellStart"/>
+      <w:r>
+        <w:rPr>
+          <w:lang w:val="en-US"/>
+        </w:rPr>
+        <w:t>dex</w:t>
+      </w:r>
+      <w:proofErr w:type="spellEnd"/>
+      <w:r>
+        <w:rPr>
+          <w:lang w:val="en-US"/>
+        </w:rPr>
+        <w:t>, -</w:t>
       </w:r>
       <w:r>
         <w:rPr>
@@ -887,7 +1199,21 @@
         <w:rPr>
           <w:lang w:val="en-US"/>
         </w:rPr>
-        <w:t xml:space="preserve"> (looks like 2 serpents eating eachother)</w:t>
+        <w:t xml:space="preserve"> (looks like 2 serpents eating </w:t>
+      </w:r>
+      <w:proofErr w:type="spellStart"/>
+      <w:r>
+        <w:rPr>
+          <w:lang w:val="en-US"/>
+        </w:rPr>
+        <w:t>eachother</w:t>
+      </w:r>
+      <w:proofErr w:type="spellEnd"/>
+      <w:r>
+        <w:rPr>
+          <w:lang w:val="en-US"/>
+        </w:rPr>
+        <w:t>)</w:t>
       </w:r>
     </w:p>
     <w:p>
@@ -935,7 +1261,63 @@
         <w:rPr>
           <w:lang w:val="en-US"/>
         </w:rPr>
-        <w:t>Ritual warlock casting knife – 1d6 – lvl 1, + 1d10 – 2lvl, +1d12 3 lvl, + 1 d20 – lvl 4, + 1d100 – lvl 5</w:t>
+        <w:t xml:space="preserve">Ritual warlock casting knife – 1d6 – </w:t>
+      </w:r>
+      <w:proofErr w:type="spellStart"/>
+      <w:r>
+        <w:rPr>
+          <w:lang w:val="en-US"/>
+        </w:rPr>
+        <w:t>lvl</w:t>
+      </w:r>
+      <w:proofErr w:type="spellEnd"/>
+      <w:r>
+        <w:rPr>
+          <w:lang w:val="en-US"/>
+        </w:rPr>
+        <w:t xml:space="preserve"> 1, + 1d10 – 2lvl, +1d12 3 </w:t>
+      </w:r>
+      <w:proofErr w:type="spellStart"/>
+      <w:r>
+        <w:rPr>
+          <w:lang w:val="en-US"/>
+        </w:rPr>
+        <w:t>lvl</w:t>
+      </w:r>
+      <w:proofErr w:type="spellEnd"/>
+      <w:r>
+        <w:rPr>
+          <w:lang w:val="en-US"/>
+        </w:rPr>
+        <w:t xml:space="preserve">, + 1 d20 – </w:t>
+      </w:r>
+      <w:proofErr w:type="spellStart"/>
+      <w:r>
+        <w:rPr>
+          <w:lang w:val="en-US"/>
+        </w:rPr>
+        <w:t>lvl</w:t>
+      </w:r>
+      <w:proofErr w:type="spellEnd"/>
+      <w:r>
+        <w:rPr>
+          <w:lang w:val="en-US"/>
+        </w:rPr>
+        <w:t xml:space="preserve"> 4, + 1d100 – </w:t>
+      </w:r>
+      <w:proofErr w:type="spellStart"/>
+      <w:r>
+        <w:rPr>
+          <w:lang w:val="en-US"/>
+        </w:rPr>
+        <w:t>lvl</w:t>
+      </w:r>
+      <w:proofErr w:type="spellEnd"/>
+      <w:r>
+        <w:rPr>
+          <w:lang w:val="en-US"/>
+        </w:rPr>
+        <w:t xml:space="preserve"> 5</w:t>
       </w:r>
     </w:p>
     <w:p>
@@ -953,16 +1335,40 @@
         <w:rPr>
           <w:lang w:val="en-US"/>
         </w:rPr>
-        <w:t>Ritual vampiric knife – 1d4 hea</w:t>
-      </w:r>
+        <w:t>Ritual vampiric knife – 1d4 healing</w:t>
+      </w:r>
+    </w:p>
+    <w:p>
+      <w:pPr>
+        <w:pStyle w:val="a3"/>
+        <w:numPr>
+          <w:ilvl w:val="0"/>
+          <w:numId w:val="1"/>
+        </w:numPr>
+        <w:rPr>
+          <w:lang w:val="en-US"/>
+        </w:rPr>
+      </w:pPr>
+      <w:r>
+        <w:rPr>
+          <w:lang w:val="en-US"/>
+        </w:rPr>
+        <w:t>Dead ringer – once per long rest can be used to save owner from death, can activate by bonus action and cannot use action while active</w:t>
+      </w:r>
+    </w:p>
+    <w:p>
+      <w:pPr>
+        <w:pStyle w:val="a3"/>
+        <w:numPr>
+          <w:ilvl w:val="0"/>
+          <w:numId w:val="1"/>
+        </w:numPr>
+        <w:rPr>
+          <w:lang w:val="en-US"/>
+        </w:rPr>
+      </w:pPr>
       <w:bookmarkStart w:id="0" w:name="_GoBack"/>
       <w:bookmarkEnd w:id="0"/>
-      <w:r>
-        <w:rPr>
-          <w:lang w:val="en-US"/>
-        </w:rPr>
-        <w:t>ling</w:t>
-      </w:r>
     </w:p>
     <w:p>
       <w:pPr>
@@ -972,20 +1378,19 @@
           <w:lang w:val="en-US"/>
         </w:rPr>
       </w:pPr>
-    </w:p>
-    <w:p>
-      <w:pPr>
-        <w:pStyle w:val="a3"/>
-        <w:ind w:left="0"/>
-        <w:rPr>
-          <w:lang w:val="en-US"/>
-        </w:rPr>
-      </w:pPr>
-      <w:r>
-        <w:rPr>
-          <w:lang w:val="en-US"/>
-        </w:rPr>
-        <w:t>Hadar’s items:</w:t>
+      <w:proofErr w:type="spellStart"/>
+      <w:r>
+        <w:rPr>
+          <w:lang w:val="en-US"/>
+        </w:rPr>
+        <w:t>Hadar’s</w:t>
+      </w:r>
+      <w:proofErr w:type="spellEnd"/>
+      <w:r>
+        <w:rPr>
+          <w:lang w:val="en-US"/>
+        </w:rPr>
+        <w:t xml:space="preserve"> items:</w:t>
       </w:r>
     </w:p>
     <w:p>
@@ -1338,7 +1743,7 @@
       </w:pPr>
     </w:pPrDefault>
   </w:docDefaults>
-  <w:latentStyles w:defLockedState="0" w:defUIPriority="99" w:defSemiHidden="0" w:defUnhideWhenUsed="0" w:defQFormat="0" w:count="376">
+  <w:latentStyles w:defLockedState="0" w:defUIPriority="99" w:defSemiHidden="0" w:defUnhideWhenUsed="0" w:defQFormat="0" w:count="377">
     <w:lsdException w:name="Normal" w:uiPriority="0" w:qFormat="1"/>
     <w:lsdException w:name="heading 1" w:uiPriority="9" w:qFormat="1"/>
     <w:lsdException w:name="heading 2" w:semiHidden="1" w:uiPriority="9" w:unhideWhenUsed="1" w:qFormat="1"/>
@@ -1444,7 +1849,6 @@
     <w:lsdException w:name="HTML Sample" w:semiHidden="1" w:unhideWhenUsed="1"/>
     <w:lsdException w:name="HTML Typewriter" w:semiHidden="1" w:unhideWhenUsed="1"/>
     <w:lsdException w:name="HTML Variable" w:semiHidden="1" w:unhideWhenUsed="1"/>
-    <w:lsdException w:name="Normal Table" w:semiHidden="1" w:unhideWhenUsed="1"/>
     <w:lsdException w:name="annotation subject" w:semiHidden="1" w:unhideWhenUsed="1"/>
     <w:lsdException w:name="No List" w:semiHidden="1" w:unhideWhenUsed="1"/>
     <w:lsdException w:name="Outline List 1" w:semiHidden="1" w:unhideWhenUsed="1"/>
@@ -1491,10 +1895,8 @@
     <w:lsdException w:name="Table Subtle 2" w:semiHidden="1" w:unhideWhenUsed="1"/>
     <w:lsdException w:name="Table Web 1" w:semiHidden="1" w:unhideWhenUsed="1"/>
     <w:lsdException w:name="Table Web 2" w:semiHidden="1" w:unhideWhenUsed="1"/>
-    <w:lsdException w:name="Table Web 3" w:semiHidden="1" w:unhideWhenUsed="1"/>
     <w:lsdException w:name="Balloon Text" w:semiHidden="1" w:unhideWhenUsed="1"/>
     <w:lsdException w:name="Table Grid" w:uiPriority="39"/>
-    <w:lsdException w:name="Table Theme" w:semiHidden="1" w:unhideWhenUsed="1"/>
     <w:lsdException w:name="Placeholder Text" w:semiHidden="1"/>
     <w:lsdException w:name="No Spacing" w:uiPriority="1" w:qFormat="1"/>
     <w:lsdException w:name="Light Shading" w:uiPriority="60"/>
@@ -1715,6 +2117,7 @@
     <w:lsdException w:name="Hashtag" w:semiHidden="1" w:unhideWhenUsed="1"/>
     <w:lsdException w:name="Unresolved Mention" w:semiHidden="1" w:unhideWhenUsed="1"/>
     <w:lsdException w:name="Smart Link" w:semiHidden="1" w:unhideWhenUsed="1"/>
+    <w:lsdException w:name="Smart Link Error" w:semiHidden="1" w:unhideWhenUsed="1"/>
   </w:latentStyles>
   <w:style w:type="paragraph" w:default="1" w:styleId="a">
     <w:name w:val="Normal"/>

</xml_diff>

<commit_message>
minor gods, artifacts and bosses updates
</commit_message>
<xml_diff>
--- a/Homebrew Stuff/Artifacts HOMEBREW.docx
+++ b/Homebrew Stuff/Artifacts HOMEBREW.docx
@@ -56,7 +56,6 @@
                 <w:lang w:eastAsia="ru-RU"/>
               </w:rPr>
             </w:pPr>
-            <w:proofErr w:type="spellStart"/>
             <w:r>
               <w:rPr>
                 <w:rFonts w:ascii="Arial" w:eastAsia="Times New Roman" w:hAnsi="Arial" w:cs="Arial"/>
@@ -69,7 +68,6 @@
               </w:rPr>
               <w:t>Rarity</w:t>
             </w:r>
-            <w:proofErr w:type="spellEnd"/>
           </w:p>
         </w:tc>
         <w:tc>
@@ -97,7 +95,6 @@
                 <w:lang w:eastAsia="ru-RU"/>
               </w:rPr>
             </w:pPr>
-            <w:proofErr w:type="spellStart"/>
             <w:r>
               <w:rPr>
                 <w:rFonts w:ascii="Arial" w:eastAsia="Times New Roman" w:hAnsi="Arial" w:cs="Arial"/>
@@ -108,35 +105,8 @@
                 <w:szCs w:val="24"/>
                 <w:lang w:eastAsia="ru-RU"/>
               </w:rPr>
-              <w:t>Character</w:t>
+              <w:t>Character Level</w:t>
             </w:r>
-            <w:proofErr w:type="spellEnd"/>
-            <w:r>
-              <w:rPr>
-                <w:rFonts w:ascii="Arial" w:eastAsia="Times New Roman" w:hAnsi="Arial" w:cs="Arial"/>
-                <w:b/>
-                <w:bCs/>
-                <w:color w:val="000000"/>
-                <w:sz w:val="24"/>
-                <w:szCs w:val="24"/>
-                <w:lang w:eastAsia="ru-RU"/>
-              </w:rPr>
-              <w:t xml:space="preserve"> </w:t>
-            </w:r>
-            <w:proofErr w:type="spellStart"/>
-            <w:r>
-              <w:rPr>
-                <w:rFonts w:ascii="Arial" w:eastAsia="Times New Roman" w:hAnsi="Arial" w:cs="Arial"/>
-                <w:b/>
-                <w:bCs/>
-                <w:color w:val="000000"/>
-                <w:sz w:val="24"/>
-                <w:szCs w:val="24"/>
-                <w:lang w:eastAsia="ru-RU"/>
-              </w:rPr>
-              <w:t>Level</w:t>
-            </w:r>
-            <w:proofErr w:type="spellEnd"/>
           </w:p>
         </w:tc>
         <w:tc>
@@ -164,7 +134,6 @@
                 <w:lang w:eastAsia="ru-RU"/>
               </w:rPr>
             </w:pPr>
-            <w:proofErr w:type="spellStart"/>
             <w:r>
               <w:rPr>
                 <w:rFonts w:ascii="Arial" w:eastAsia="Times New Roman" w:hAnsi="Arial" w:cs="Arial"/>
@@ -177,7 +146,6 @@
               </w:rPr>
               <w:t>Value</w:t>
             </w:r>
-            <w:proofErr w:type="spellEnd"/>
           </w:p>
         </w:tc>
       </w:tr>
@@ -209,7 +177,6 @@
                 <w:lang w:eastAsia="ru-RU"/>
               </w:rPr>
             </w:pPr>
-            <w:proofErr w:type="spellStart"/>
             <w:r>
               <w:rPr>
                 <w:rFonts w:ascii="Arial" w:eastAsia="Times New Roman" w:hAnsi="Arial" w:cs="Arial"/>
@@ -220,7 +187,6 @@
               </w:rPr>
               <w:t>Uncommon</w:t>
             </w:r>
-            <w:proofErr w:type="spellEnd"/>
           </w:p>
         </w:tc>
         <w:tc>
@@ -255,42 +221,8 @@
                 <w:szCs w:val="24"/>
                 <w:lang w:eastAsia="ru-RU"/>
               </w:rPr>
-              <w:t xml:space="preserve">1st </w:t>
+              <w:t>1st or higher</w:t>
             </w:r>
-            <w:proofErr w:type="spellStart"/>
-            <w:r>
-              <w:rPr>
-                <w:rFonts w:ascii="Arial" w:eastAsia="Times New Roman" w:hAnsi="Arial" w:cs="Arial"/>
-                <w:color w:val="222222"/>
-                <w:sz w:val="24"/>
-                <w:szCs w:val="24"/>
-                <w:lang w:eastAsia="ru-RU"/>
-              </w:rPr>
-              <w:t>or</w:t>
-            </w:r>
-            <w:proofErr w:type="spellEnd"/>
-            <w:r>
-              <w:rPr>
-                <w:rFonts w:ascii="Arial" w:eastAsia="Times New Roman" w:hAnsi="Arial" w:cs="Arial"/>
-                <w:color w:val="222222"/>
-                <w:sz w:val="24"/>
-                <w:szCs w:val="24"/>
-                <w:lang w:eastAsia="ru-RU"/>
-              </w:rPr>
-              <w:t xml:space="preserve"> </w:t>
-            </w:r>
-            <w:proofErr w:type="spellStart"/>
-            <w:r>
-              <w:rPr>
-                <w:rFonts w:ascii="Arial" w:eastAsia="Times New Roman" w:hAnsi="Arial" w:cs="Arial"/>
-                <w:color w:val="222222"/>
-                <w:sz w:val="24"/>
-                <w:szCs w:val="24"/>
-                <w:lang w:eastAsia="ru-RU"/>
-              </w:rPr>
-              <w:t>higher</w:t>
-            </w:r>
-            <w:proofErr w:type="spellEnd"/>
           </w:p>
         </w:tc>
         <w:tc>
@@ -325,20 +257,8 @@
                 <w:szCs w:val="24"/>
                 <w:lang w:eastAsia="ru-RU"/>
               </w:rPr>
-              <w:t xml:space="preserve">101-500 </w:t>
+              <w:t>101-500 gp</w:t>
             </w:r>
-            <w:proofErr w:type="spellStart"/>
-            <w:r>
-              <w:rPr>
-                <w:rFonts w:ascii="Arial" w:eastAsia="Times New Roman" w:hAnsi="Arial" w:cs="Arial"/>
-                <w:color w:val="222222"/>
-                <w:sz w:val="24"/>
-                <w:szCs w:val="24"/>
-                <w:lang w:eastAsia="ru-RU"/>
-              </w:rPr>
-              <w:t>gp</w:t>
-            </w:r>
-            <w:proofErr w:type="spellEnd"/>
           </w:p>
         </w:tc>
       </w:tr>
@@ -370,7 +290,6 @@
                 <w:lang w:eastAsia="ru-RU"/>
               </w:rPr>
             </w:pPr>
-            <w:proofErr w:type="spellStart"/>
             <w:r>
               <w:rPr>
                 <w:rFonts w:ascii="Arial" w:eastAsia="Times New Roman" w:hAnsi="Arial" w:cs="Arial"/>
@@ -381,7 +300,6 @@
               </w:rPr>
               <w:t>Rare</w:t>
             </w:r>
-            <w:proofErr w:type="spellEnd"/>
           </w:p>
         </w:tc>
         <w:tc>
@@ -416,42 +334,8 @@
                 <w:szCs w:val="24"/>
                 <w:lang w:eastAsia="ru-RU"/>
               </w:rPr>
-              <w:t xml:space="preserve">5th </w:t>
+              <w:t>5th or higher</w:t>
             </w:r>
-            <w:proofErr w:type="spellStart"/>
-            <w:r>
-              <w:rPr>
-                <w:rFonts w:ascii="Arial" w:eastAsia="Times New Roman" w:hAnsi="Arial" w:cs="Arial"/>
-                <w:color w:val="222222"/>
-                <w:sz w:val="24"/>
-                <w:szCs w:val="24"/>
-                <w:lang w:eastAsia="ru-RU"/>
-              </w:rPr>
-              <w:t>or</w:t>
-            </w:r>
-            <w:proofErr w:type="spellEnd"/>
-            <w:r>
-              <w:rPr>
-                <w:rFonts w:ascii="Arial" w:eastAsia="Times New Roman" w:hAnsi="Arial" w:cs="Arial"/>
-                <w:color w:val="222222"/>
-                <w:sz w:val="24"/>
-                <w:szCs w:val="24"/>
-                <w:lang w:eastAsia="ru-RU"/>
-              </w:rPr>
-              <w:t xml:space="preserve"> </w:t>
-            </w:r>
-            <w:proofErr w:type="spellStart"/>
-            <w:r>
-              <w:rPr>
-                <w:rFonts w:ascii="Arial" w:eastAsia="Times New Roman" w:hAnsi="Arial" w:cs="Arial"/>
-                <w:color w:val="222222"/>
-                <w:sz w:val="24"/>
-                <w:szCs w:val="24"/>
-                <w:lang w:eastAsia="ru-RU"/>
-              </w:rPr>
-              <w:t>higher</w:t>
-            </w:r>
-            <w:proofErr w:type="spellEnd"/>
           </w:p>
         </w:tc>
         <w:tc>
@@ -486,20 +370,8 @@
                 <w:szCs w:val="24"/>
                 <w:lang w:eastAsia="ru-RU"/>
               </w:rPr>
-              <w:t xml:space="preserve">501 -5,000 </w:t>
+              <w:t>501 -5,000 gp</w:t>
             </w:r>
-            <w:proofErr w:type="spellStart"/>
-            <w:r>
-              <w:rPr>
-                <w:rFonts w:ascii="Arial" w:eastAsia="Times New Roman" w:hAnsi="Arial" w:cs="Arial"/>
-                <w:color w:val="222222"/>
-                <w:sz w:val="24"/>
-                <w:szCs w:val="24"/>
-                <w:lang w:eastAsia="ru-RU"/>
-              </w:rPr>
-              <w:t>gp</w:t>
-            </w:r>
-            <w:proofErr w:type="spellEnd"/>
           </w:p>
         </w:tc>
       </w:tr>
@@ -531,7 +403,6 @@
                 <w:lang w:eastAsia="ru-RU"/>
               </w:rPr>
             </w:pPr>
-            <w:proofErr w:type="spellStart"/>
             <w:r>
               <w:rPr>
                 <w:rFonts w:ascii="Arial" w:eastAsia="Times New Roman" w:hAnsi="Arial" w:cs="Arial"/>
@@ -540,31 +411,8 @@
                 <w:szCs w:val="24"/>
                 <w:lang w:eastAsia="ru-RU"/>
               </w:rPr>
-              <w:t>Very</w:t>
+              <w:t>Very rare</w:t>
             </w:r>
-            <w:proofErr w:type="spellEnd"/>
-            <w:r>
-              <w:rPr>
-                <w:rFonts w:ascii="Arial" w:eastAsia="Times New Roman" w:hAnsi="Arial" w:cs="Arial"/>
-                <w:color w:val="222222"/>
-                <w:sz w:val="24"/>
-                <w:szCs w:val="24"/>
-                <w:lang w:eastAsia="ru-RU"/>
-              </w:rPr>
-              <w:t xml:space="preserve"> </w:t>
-            </w:r>
-            <w:proofErr w:type="spellStart"/>
-            <w:r>
-              <w:rPr>
-                <w:rFonts w:ascii="Arial" w:eastAsia="Times New Roman" w:hAnsi="Arial" w:cs="Arial"/>
-                <w:color w:val="222222"/>
-                <w:sz w:val="24"/>
-                <w:szCs w:val="24"/>
-                <w:lang w:eastAsia="ru-RU"/>
-              </w:rPr>
-              <w:t>rare</w:t>
-            </w:r>
-            <w:proofErr w:type="spellEnd"/>
           </w:p>
         </w:tc>
         <w:tc>
@@ -599,42 +447,8 @@
                 <w:szCs w:val="24"/>
                 <w:lang w:eastAsia="ru-RU"/>
               </w:rPr>
-              <w:t xml:space="preserve">11th </w:t>
+              <w:t>11th or higher</w:t>
             </w:r>
-            <w:proofErr w:type="spellStart"/>
-            <w:r>
-              <w:rPr>
-                <w:rFonts w:ascii="Arial" w:eastAsia="Times New Roman" w:hAnsi="Arial" w:cs="Arial"/>
-                <w:color w:val="222222"/>
-                <w:sz w:val="24"/>
-                <w:szCs w:val="24"/>
-                <w:lang w:eastAsia="ru-RU"/>
-              </w:rPr>
-              <w:t>or</w:t>
-            </w:r>
-            <w:proofErr w:type="spellEnd"/>
-            <w:r>
-              <w:rPr>
-                <w:rFonts w:ascii="Arial" w:eastAsia="Times New Roman" w:hAnsi="Arial" w:cs="Arial"/>
-                <w:color w:val="222222"/>
-                <w:sz w:val="24"/>
-                <w:szCs w:val="24"/>
-                <w:lang w:eastAsia="ru-RU"/>
-              </w:rPr>
-              <w:t xml:space="preserve"> </w:t>
-            </w:r>
-            <w:proofErr w:type="spellStart"/>
-            <w:r>
-              <w:rPr>
-                <w:rFonts w:ascii="Arial" w:eastAsia="Times New Roman" w:hAnsi="Arial" w:cs="Arial"/>
-                <w:color w:val="222222"/>
-                <w:sz w:val="24"/>
-                <w:szCs w:val="24"/>
-                <w:lang w:eastAsia="ru-RU"/>
-              </w:rPr>
-              <w:t>higher</w:t>
-            </w:r>
-            <w:proofErr w:type="spellEnd"/>
           </w:p>
         </w:tc>
         <w:tc>
@@ -669,20 +483,8 @@
                 <w:szCs w:val="24"/>
                 <w:lang w:eastAsia="ru-RU"/>
               </w:rPr>
-              <w:t xml:space="preserve">5,001 - 50,000 </w:t>
+              <w:t>5,001 - 50,000 gp</w:t>
             </w:r>
-            <w:proofErr w:type="spellStart"/>
-            <w:r>
-              <w:rPr>
-                <w:rFonts w:ascii="Arial" w:eastAsia="Times New Roman" w:hAnsi="Arial" w:cs="Arial"/>
-                <w:color w:val="222222"/>
-                <w:sz w:val="24"/>
-                <w:szCs w:val="24"/>
-                <w:lang w:eastAsia="ru-RU"/>
-              </w:rPr>
-              <w:t>gp</w:t>
-            </w:r>
-            <w:proofErr w:type="spellEnd"/>
           </w:p>
         </w:tc>
       </w:tr>
@@ -714,7 +516,6 @@
                 <w:lang w:eastAsia="ru-RU"/>
               </w:rPr>
             </w:pPr>
-            <w:proofErr w:type="spellStart"/>
             <w:r>
               <w:rPr>
                 <w:rFonts w:ascii="Arial" w:eastAsia="Times New Roman" w:hAnsi="Arial" w:cs="Arial"/>
@@ -725,7 +526,6 @@
               </w:rPr>
               <w:t>Legendary</w:t>
             </w:r>
-            <w:proofErr w:type="spellEnd"/>
           </w:p>
         </w:tc>
         <w:tc>
@@ -760,42 +560,8 @@
                 <w:szCs w:val="24"/>
                 <w:lang w:eastAsia="ru-RU"/>
               </w:rPr>
-              <w:t xml:space="preserve">17th </w:t>
+              <w:t>17th or higher</w:t>
             </w:r>
-            <w:proofErr w:type="spellStart"/>
-            <w:r>
-              <w:rPr>
-                <w:rFonts w:ascii="Arial" w:eastAsia="Times New Roman" w:hAnsi="Arial" w:cs="Arial"/>
-                <w:color w:val="222222"/>
-                <w:sz w:val="24"/>
-                <w:szCs w:val="24"/>
-                <w:lang w:eastAsia="ru-RU"/>
-              </w:rPr>
-              <w:t>or</w:t>
-            </w:r>
-            <w:proofErr w:type="spellEnd"/>
-            <w:r>
-              <w:rPr>
-                <w:rFonts w:ascii="Arial" w:eastAsia="Times New Roman" w:hAnsi="Arial" w:cs="Arial"/>
-                <w:color w:val="222222"/>
-                <w:sz w:val="24"/>
-                <w:szCs w:val="24"/>
-                <w:lang w:eastAsia="ru-RU"/>
-              </w:rPr>
-              <w:t xml:space="preserve"> </w:t>
-            </w:r>
-            <w:proofErr w:type="spellStart"/>
-            <w:r>
-              <w:rPr>
-                <w:rFonts w:ascii="Arial" w:eastAsia="Times New Roman" w:hAnsi="Arial" w:cs="Arial"/>
-                <w:color w:val="222222"/>
-                <w:sz w:val="24"/>
-                <w:szCs w:val="24"/>
-                <w:lang w:eastAsia="ru-RU"/>
-              </w:rPr>
-              <w:t>higher</w:t>
-            </w:r>
-            <w:proofErr w:type="spellEnd"/>
           </w:p>
         </w:tc>
         <w:tc>
@@ -830,20 +596,8 @@
                 <w:szCs w:val="24"/>
                 <w:lang w:eastAsia="ru-RU"/>
               </w:rPr>
-              <w:t xml:space="preserve">50,001+ </w:t>
+              <w:t>50,001+ gp</w:t>
             </w:r>
-            <w:proofErr w:type="spellStart"/>
-            <w:r>
-              <w:rPr>
-                <w:rFonts w:ascii="Arial" w:eastAsia="Times New Roman" w:hAnsi="Arial" w:cs="Arial"/>
-                <w:color w:val="222222"/>
-                <w:sz w:val="24"/>
-                <w:szCs w:val="24"/>
-                <w:lang w:eastAsia="ru-RU"/>
-              </w:rPr>
-              <w:t>gp</w:t>
-            </w:r>
-            <w:proofErr w:type="spellEnd"/>
           </w:p>
         </w:tc>
       </w:tr>
@@ -869,39 +623,23 @@
       </w:pPr>
       <w:r>
         <w:rPr>
+          <w:lang w:val="en-US"/>
+        </w:rPr>
+        <w:t>fiery wand of life:</w:t>
+      </w:r>
+      <w:r>
+        <w:rPr>
           <w:b/>
           <w:bCs/>
           <w:lang w:val="en-US"/>
         </w:rPr>
-        <w:t>fiery wand of life</w:t>
-      </w:r>
-      <w:r>
-        <w:rPr>
-          <w:b/>
-          <w:bCs/>
-          <w:lang w:val="en-US"/>
-        </w:rPr>
-        <w:t xml:space="preserve">: </w:t>
-      </w:r>
-      <w:r>
-        <w:rPr>
-          <w:lang w:val="en-US"/>
-        </w:rPr>
-        <w:t>+2 to any healing spell, once per long rest may be used as healing word spell(120</w:t>
-      </w:r>
-      <w:proofErr w:type="gramStart"/>
-      <w:r>
-        <w:rPr>
-          <w:lang w:val="en-US"/>
-        </w:rPr>
-        <w:t>ft)(</w:t>
-      </w:r>
-      <w:proofErr w:type="gramEnd"/>
-      <w:r>
-        <w:rPr>
-          <w:lang w:val="en-US"/>
-        </w:rPr>
-        <w:t>for free), works as focus item(druid, wizard, sorcerer</w:t>
+        <w:t xml:space="preserve"> </w:t>
+      </w:r>
+      <w:r>
+        <w:rPr>
+          <w:lang w:val="en-US"/>
+        </w:rPr>
+        <w:t>+2 to any healing spell, once per long rest may be used as healing word spell(120ft)(for free), works as focus item(druid, wizard, sorcerer</w:t>
       </w:r>
       <w:r>
         <w:rPr>
@@ -941,8 +679,6 @@
       </w:pPr>
       <w:r>
         <w:rPr>
-          <w:b/>
-          <w:bCs/>
           <w:color w:val="FF0000"/>
           <w:lang w:val="en-US"/>
         </w:rPr>
@@ -950,8 +686,6 @@
       </w:r>
       <w:r>
         <w:rPr>
-          <w:b/>
-          <w:bCs/>
           <w:color w:val="FF0000"/>
           <w:lang w:val="en-US"/>
         </w:rPr>
@@ -959,8 +693,6 @@
       </w:r>
       <w:r>
         <w:rPr>
-          <w:b/>
-          <w:bCs/>
           <w:color w:val="FF0000"/>
           <w:lang w:val="en-US"/>
         </w:rPr>
@@ -968,8 +700,13 @@
       </w:r>
       <w:r>
         <w:rPr>
-          <w:b/>
-          <w:bCs/>
+          <w:color w:val="FF0000"/>
+          <w:lang w:val="en-US"/>
+        </w:rPr>
+        <w:t>(*)</w:t>
+      </w:r>
+      <w:r>
+        <w:rPr>
           <w:color w:val="FF0000"/>
           <w:lang w:val="en-US"/>
         </w:rPr>
@@ -1039,45 +776,7 @@
             <w14:round/>
           </w14:textOutline>
         </w:rPr>
-        <w:t>Blood sword - +2/+</w:t>
-      </w:r>
-      <w:proofErr w:type="gramStart"/>
-      <w:r>
-        <w:rPr>
-          <w:bCs/>
-          <w:color w:val="000000" w:themeColor="text1"/>
-          <w:lang w:val="en-US"/>
-          <w14:shadow w14:blurRad="38100" w14:dist="19050" w14:dir="2700000" w14:sx="100000" w14:sy="100000" w14:kx="0" w14:ky="0" w14:algn="tl">
-            <w14:schemeClr w14:val="dk1">
-              <w14:alpha w14:val="60000"/>
-            </w14:schemeClr>
-          </w14:shadow>
-          <w14:textOutline w14:w="0" w14:cap="flat" w14:cmpd="sng" w14:algn="ctr">
-            <w14:noFill/>
-            <w14:prstDash w14:val="solid"/>
-            <w14:round/>
-          </w14:textOutline>
-        </w:rPr>
-        <w:t>2 ,</w:t>
-      </w:r>
-      <w:proofErr w:type="gramEnd"/>
-      <w:r>
-        <w:rPr>
-          <w:bCs/>
-          <w:color w:val="000000" w:themeColor="text1"/>
-          <w:lang w:val="en-US"/>
-          <w14:shadow w14:blurRad="38100" w14:dist="19050" w14:dir="2700000" w14:sx="100000" w14:sy="100000" w14:kx="0" w14:ky="0" w14:algn="tl">
-            <w14:schemeClr w14:val="dk1">
-              <w14:alpha w14:val="60000"/>
-            </w14:schemeClr>
-          </w14:shadow>
-          <w14:textOutline w14:w="0" w14:cap="flat" w14:cmpd="sng" w14:algn="ctr">
-            <w14:noFill/>
-            <w14:prstDash w14:val="solid"/>
-            <w14:round/>
-          </w14:textOutline>
-        </w:rPr>
-        <w:t xml:space="preserve"> make const save DC15 take 1d4</w:t>
+        <w:t>Blood sword - +2/+2 , make const save DC15 take 1d4</w:t>
       </w:r>
     </w:p>
     <w:p>
@@ -1127,6 +826,27 @@
         </w:rPr>
         <w:t xml:space="preserve">, can cast only with </w:t>
       </w:r>
+      <w:r>
+        <w:rPr>
+          <w:lang w:val="en-US"/>
+        </w:rPr>
+        <w:t>1</w:t>
+      </w:r>
+      <w:r>
+        <w:rPr>
+          <w:vertAlign w:val="superscript"/>
+          <w:lang w:val="en-US"/>
+        </w:rPr>
+        <w:t>st</w:t>
+      </w:r>
+      <w:r>
+        <w:rPr>
+          <w:lang w:val="en-US"/>
+        </w:rPr>
+        <w:t xml:space="preserve"> Ring of Hadar</w:t>
+      </w:r>
+      <w:bookmarkStart w:id="0" w:name="_GoBack"/>
+      <w:bookmarkEnd w:id="0"/>
     </w:p>
     <w:p>
       <w:pPr>
@@ -1159,29 +879,22 @@
       </w:pPr>
       <w:r>
         <w:rPr>
-          <w:lang w:val="en-US"/>
-        </w:rPr>
-        <w:t xml:space="preserve">2nd ring of Hadar:  </w:t>
-      </w:r>
-      <w:r>
-        <w:rPr>
-          <w:lang w:val="en-US"/>
-        </w:rPr>
-        <w:t xml:space="preserve">+2 to </w:t>
-      </w:r>
-      <w:proofErr w:type="spellStart"/>
-      <w:r>
-        <w:rPr>
-          <w:lang w:val="en-US"/>
-        </w:rPr>
-        <w:t>dex</w:t>
-      </w:r>
-      <w:proofErr w:type="spellEnd"/>
-      <w:r>
-        <w:rPr>
-          <w:lang w:val="en-US"/>
-        </w:rPr>
-        <w:t>, -</w:t>
+          <w:color w:val="FF0000"/>
+          <w:lang w:val="en-US"/>
+        </w:rPr>
+        <w:t>2nd ring of Hadar:</w:t>
+      </w:r>
+      <w:r>
+        <w:rPr>
+          <w:lang w:val="en-US"/>
+        </w:rPr>
+        <w:t xml:space="preserve">  </w:t>
+      </w:r>
+      <w:r>
+        <w:rPr>
+          <w:lang w:val="en-US"/>
+        </w:rPr>
+        <w:t>+2 to dex, -</w:t>
       </w:r>
       <w:r>
         <w:rPr>
@@ -1199,21 +912,7 @@
         <w:rPr>
           <w:lang w:val="en-US"/>
         </w:rPr>
-        <w:t xml:space="preserve"> (looks like 2 serpents eating </w:t>
-      </w:r>
-      <w:proofErr w:type="spellStart"/>
-      <w:r>
-        <w:rPr>
-          <w:lang w:val="en-US"/>
-        </w:rPr>
-        <w:t>eachother</w:t>
-      </w:r>
-      <w:proofErr w:type="spellEnd"/>
-      <w:r>
-        <w:rPr>
-          <w:lang w:val="en-US"/>
-        </w:rPr>
-        <w:t>)</w:t>
+        <w:t xml:space="preserve"> (looks like 2 serpents eating eachother)</w:t>
       </w:r>
     </w:p>
     <w:p>
@@ -1261,63 +960,19 @@
         <w:rPr>
           <w:lang w:val="en-US"/>
         </w:rPr>
-        <w:t xml:space="preserve">Ritual warlock casting knife – 1d6 – </w:t>
-      </w:r>
-      <w:proofErr w:type="spellStart"/>
-      <w:r>
-        <w:rPr>
-          <w:lang w:val="en-US"/>
-        </w:rPr>
-        <w:t>lvl</w:t>
-      </w:r>
-      <w:proofErr w:type="spellEnd"/>
-      <w:r>
-        <w:rPr>
-          <w:lang w:val="en-US"/>
-        </w:rPr>
-        <w:t xml:space="preserve"> 1, + 1d10 – 2lvl, +1d12 3 </w:t>
-      </w:r>
-      <w:proofErr w:type="spellStart"/>
-      <w:r>
-        <w:rPr>
-          <w:lang w:val="en-US"/>
-        </w:rPr>
-        <w:t>lvl</w:t>
-      </w:r>
-      <w:proofErr w:type="spellEnd"/>
-      <w:r>
-        <w:rPr>
-          <w:lang w:val="en-US"/>
-        </w:rPr>
-        <w:t xml:space="preserve">, + 1 d20 – </w:t>
-      </w:r>
-      <w:proofErr w:type="spellStart"/>
-      <w:r>
-        <w:rPr>
-          <w:lang w:val="en-US"/>
-        </w:rPr>
-        <w:t>lvl</w:t>
-      </w:r>
-      <w:proofErr w:type="spellEnd"/>
-      <w:r>
-        <w:rPr>
-          <w:lang w:val="en-US"/>
-        </w:rPr>
-        <w:t xml:space="preserve"> 4, + 1d100 – </w:t>
-      </w:r>
-      <w:proofErr w:type="spellStart"/>
-      <w:r>
-        <w:rPr>
-          <w:lang w:val="en-US"/>
-        </w:rPr>
-        <w:t>lvl</w:t>
-      </w:r>
-      <w:proofErr w:type="spellEnd"/>
-      <w:r>
-        <w:rPr>
-          <w:lang w:val="en-US"/>
-        </w:rPr>
-        <w:t xml:space="preserve"> 5</w:t>
+        <w:t>Ritual warlock casting knife</w:t>
+      </w:r>
+      <w:r>
+        <w:rPr>
+          <w:lang w:val="en-US"/>
+        </w:rPr>
+        <w:t xml:space="preserve">(*) and </w:t>
+      </w:r>
+      <w:r>
+        <w:rPr>
+          <w:lang w:val="en-US"/>
+        </w:rPr>
+        <w:t>Ritual vampiric knife – 1d4 healing</w:t>
       </w:r>
     </w:p>
     <w:p>
@@ -1335,7 +990,7 @@
         <w:rPr>
           <w:lang w:val="en-US"/>
         </w:rPr>
-        <w:t>Ritual vampiric knife – 1d4 healing</w:t>
+        <w:t>Dead ringer – once per long rest can be used to save owner from death, can activate by bonus action and cannot use action while active</w:t>
       </w:r>
     </w:p>
     <w:p>
@@ -1353,7 +1008,13 @@
         <w:rPr>
           <w:lang w:val="en-US"/>
         </w:rPr>
-        <w:t>Dead ringer – once per long rest can be used to save owner from death, can activate by bonus action and cannot use action while active</w:t>
+        <w:t>Staff of many eyes:</w:t>
+      </w:r>
+      <w:r>
+        <w:rPr>
+          <w:lang w:val="en-US"/>
+        </w:rPr>
+        <w:t xml:space="preserve"> there are 4 eyes on the staff (red – evocation or abjuration, yellow – illusion or transmutation, black – necromancy or enchantment, violet – divination or conjuration) for each eye you can choose the position, depending on it staff grants caster buff to this school of magic (+2*(Wisdom modifier) to each effect).</w:t>
       </w:r>
     </w:p>
     <w:p>
@@ -1367,30 +1028,37 @@
           <w:lang w:val="en-US"/>
         </w:rPr>
       </w:pPr>
-      <w:bookmarkStart w:id="0" w:name="_GoBack"/>
-      <w:bookmarkEnd w:id="0"/>
+      <w:r>
+        <w:rPr>
+          <w:lang w:val="en-US"/>
+        </w:rPr>
+        <w:t>Hadar’s coat/uniform: you can negate one curse</w:t>
+      </w:r>
     </w:p>
     <w:p>
       <w:pPr>
-        <w:pStyle w:val="a3"/>
-        <w:ind w:left="0"/>
-        <w:rPr>
-          <w:lang w:val="en-US"/>
-        </w:rPr>
-      </w:pPr>
-      <w:proofErr w:type="spellStart"/>
-      <w:r>
-        <w:rPr>
-          <w:lang w:val="en-US"/>
-        </w:rPr>
-        <w:t>Hadar’s</w:t>
-      </w:r>
-      <w:proofErr w:type="spellEnd"/>
-      <w:r>
-        <w:rPr>
-          <w:lang w:val="en-US"/>
-        </w:rPr>
-        <w:t xml:space="preserve"> items:</w:t>
+        <w:ind w:left="360"/>
+        <w:rPr>
+          <w:lang w:val="en-US"/>
+        </w:rPr>
+      </w:pPr>
+      <w:r>
+        <w:rPr>
+          <w:lang w:val="en-US"/>
+        </w:rPr>
+        <w:t>Hadar’s items</w:t>
+      </w:r>
+      <w:r>
+        <w:rPr>
+          <w:lang w:val="en-US"/>
+        </w:rPr>
+        <w:t xml:space="preserve"> </w:t>
+      </w:r>
+      <w:r>
+        <w:rPr>
+          <w:lang w:val="en-US"/>
+        </w:rPr>
+        <w:t>:</w:t>
       </w:r>
     </w:p>
     <w:p>
@@ -1432,8 +1100,188 @@
         <w:rPr>
           <w:lang w:val="en-US"/>
         </w:rPr>
+        <w:t xml:space="preserve">(If *) </w:t>
+      </w:r>
+      <w:r>
+        <w:rPr>
+          <w:lang w:val="en-US"/>
+        </w:rPr>
         <w:t>Unlocks warlock spellcasting for the price of health</w:t>
       </w:r>
+      <w:r>
+        <w:rPr>
+          <w:lang w:val="en-US"/>
+        </w:rPr>
+        <w:t xml:space="preserve"> (level*level*level*2</w:t>
+      </w:r>
+      <w:r>
+        <w:rPr>
+          <w:lang w:val="en-US"/>
+        </w:rPr>
+        <w:t xml:space="preserve"> + 1d6 hp per cast</w:t>
+      </w:r>
+      <w:r>
+        <w:rPr>
+          <w:lang w:val="en-US"/>
+        </w:rPr>
+        <w:t>)</w:t>
+      </w:r>
+    </w:p>
+    <w:p>
+      <w:pPr>
+        <w:ind w:left="720"/>
+        <w:rPr>
+          <w:lang w:val="en-US"/>
+        </w:rPr>
+      </w:pPr>
+      <w:r>
+        <w:rPr>
+          <w:lang w:val="en-US"/>
+        </w:rPr>
+        <w:t>Spells:</w:t>
+      </w:r>
+    </w:p>
+    <w:p>
+      <w:pPr>
+        <w:pStyle w:val="a3"/>
+        <w:numPr>
+          <w:ilvl w:val="0"/>
+          <w:numId w:val="4"/>
+        </w:numPr>
+        <w:rPr>
+          <w:lang w:val="en-US"/>
+        </w:rPr>
+      </w:pPr>
+      <w:r>
+        <w:rPr>
+          <w:lang w:val="en-US"/>
+        </w:rPr>
+        <w:t>Darkness</w:t>
+      </w:r>
+    </w:p>
+    <w:p>
+      <w:pPr>
+        <w:pStyle w:val="a3"/>
+        <w:numPr>
+          <w:ilvl w:val="0"/>
+          <w:numId w:val="4"/>
+        </w:numPr>
+        <w:rPr>
+          <w:lang w:val="en-US"/>
+        </w:rPr>
+      </w:pPr>
+      <w:r>
+        <w:rPr>
+          <w:lang w:val="en-US"/>
+        </w:rPr>
+        <w:t>Break curse (Each time you roll d20 + (times you used this spell)d20, if one of the dices is lower than 10 you can no longer cast this spell)</w:t>
+      </w:r>
+    </w:p>
+    <w:p>
+      <w:pPr>
+        <w:pStyle w:val="a3"/>
+        <w:numPr>
+          <w:ilvl w:val="0"/>
+          <w:numId w:val="4"/>
+        </w:numPr>
+        <w:rPr>
+          <w:lang w:val="en-US"/>
+        </w:rPr>
+      </w:pPr>
+      <w:r>
+        <w:rPr>
+          <w:lang w:val="en-US"/>
+        </w:rPr>
+        <w:t>Tongues</w:t>
+      </w:r>
+    </w:p>
+    <w:p>
+      <w:pPr>
+        <w:pStyle w:val="a3"/>
+        <w:numPr>
+          <w:ilvl w:val="0"/>
+          <w:numId w:val="4"/>
+        </w:numPr>
+        <w:rPr>
+          <w:lang w:val="en-US"/>
+        </w:rPr>
+      </w:pPr>
+      <w:r>
+        <w:rPr>
+          <w:lang w:val="en-US"/>
+        </w:rPr>
+        <w:t>Hellish rebuke</w:t>
+      </w:r>
+    </w:p>
+    <w:p>
+      <w:pPr>
+        <w:pStyle w:val="a3"/>
+        <w:numPr>
+          <w:ilvl w:val="0"/>
+          <w:numId w:val="4"/>
+        </w:numPr>
+        <w:rPr>
+          <w:lang w:val="en-US"/>
+        </w:rPr>
+      </w:pPr>
+      <w:r>
+        <w:rPr>
+          <w:lang w:val="en-US"/>
+        </w:rPr>
+        <w:t xml:space="preserve">Last will (level </w:t>
+      </w:r>
+      <w:r>
+        <w:rPr>
+          <w:lang w:val="en-US"/>
+        </w:rPr>
+        <w:t>10</w:t>
+      </w:r>
+      <w:r>
+        <w:rPr>
+          <w:lang w:val="en-US"/>
+        </w:rPr>
+        <w:t xml:space="preserve"> homebrew</w:t>
+      </w:r>
+      <w:r>
+        <w:rPr>
+          <w:lang w:val="en-US"/>
+        </w:rPr>
+        <w:t>: you can cast any spell with 10</w:t>
+      </w:r>
+      <w:r>
+        <w:rPr>
+          <w:vertAlign w:val="superscript"/>
+          <w:lang w:val="en-US"/>
+        </w:rPr>
+        <w:t>th</w:t>
+      </w:r>
+      <w:r>
+        <w:rPr>
+          <w:lang w:val="en-US"/>
+        </w:rPr>
+        <w:t xml:space="preserve"> level effect, then you die and your soul is shattered</w:t>
+      </w:r>
+      <w:r>
+        <w:rPr>
+          <w:lang w:val="en-US"/>
+        </w:rPr>
+        <w:t>)</w:t>
+      </w:r>
+      <w:r>
+        <w:rPr>
+          <w:lang w:val="en-US"/>
+        </w:rPr>
+        <w:t xml:space="preserve"> </w:t>
+      </w:r>
+    </w:p>
+    <w:p>
+      <w:pPr>
+        <w:pStyle w:val="a3"/>
+        <w:ind w:left="1080"/>
+        <w:rPr>
+          <w:lang w:val="en-US"/>
+        </w:rPr>
+      </w:pPr>
     </w:p>
     <w:sectPr>
       <w:pgSz w:w="11906" w:h="16838"/>
@@ -1463,7 +1311,7 @@
         <w:rFonts w:hint="default"/>
       </w:rPr>
     </w:lvl>
-    <w:lvl w:ilvl="1" w:tplc="04190019" w:tentative="1">
+    <w:lvl w:ilvl="1" w:tplc="04190019">
       <w:start w:val="1"/>
       <w:numFmt w:val="lowerLetter"/>
       <w:lvlText w:val="%2."/>
@@ -1641,7 +1489,7 @@
         <w:rFonts w:hint="default"/>
       </w:rPr>
     </w:lvl>
-    <w:lvl w:ilvl="1" w:tplc="04190019" w:tentative="1">
+    <w:lvl w:ilvl="1" w:tplc="04190019">
       <w:start w:val="1"/>
       <w:numFmt w:val="lowerLetter"/>
       <w:lvlText w:val="%2."/>
@@ -1711,6 +1559,95 @@
       <w:lvlJc w:val="right"/>
       <w:pPr>
         <w:ind w:left="6480" w:hanging="180"/>
+      </w:pPr>
+    </w:lvl>
+  </w:abstractNum>
+  <w:abstractNum w:abstractNumId="3" w15:restartNumberingAfterBreak="0">
+    <w:nsid w:val="7E740B47"/>
+    <w:multiLevelType w:val="hybridMultilevel"/>
+    <w:tmpl w:val="50901FCC"/>
+    <w:lvl w:ilvl="0" w:tplc="7FFA2412">
+      <w:start w:val="1"/>
+      <w:numFmt w:val="decimal"/>
+      <w:lvlText w:val="%1."/>
+      <w:lvlJc w:val="left"/>
+      <w:pPr>
+        <w:ind w:left="1080" w:hanging="360"/>
+      </w:pPr>
+      <w:rPr>
+        <w:rFonts w:hint="default"/>
+      </w:rPr>
+    </w:lvl>
+    <w:lvl w:ilvl="1" w:tplc="04190019" w:tentative="1">
+      <w:start w:val="1"/>
+      <w:numFmt w:val="lowerLetter"/>
+      <w:lvlText w:val="%2."/>
+      <w:lvlJc w:val="left"/>
+      <w:pPr>
+        <w:ind w:left="1800" w:hanging="360"/>
+      </w:pPr>
+    </w:lvl>
+    <w:lvl w:ilvl="2" w:tplc="0419001B" w:tentative="1">
+      <w:start w:val="1"/>
+      <w:numFmt w:val="lowerRoman"/>
+      <w:lvlText w:val="%3."/>
+      <w:lvlJc w:val="right"/>
+      <w:pPr>
+        <w:ind w:left="2520" w:hanging="180"/>
+      </w:pPr>
+    </w:lvl>
+    <w:lvl w:ilvl="3" w:tplc="0419000F" w:tentative="1">
+      <w:start w:val="1"/>
+      <w:numFmt w:val="decimal"/>
+      <w:lvlText w:val="%4."/>
+      <w:lvlJc w:val="left"/>
+      <w:pPr>
+        <w:ind w:left="3240" w:hanging="360"/>
+      </w:pPr>
+    </w:lvl>
+    <w:lvl w:ilvl="4" w:tplc="04190019" w:tentative="1">
+      <w:start w:val="1"/>
+      <w:numFmt w:val="lowerLetter"/>
+      <w:lvlText w:val="%5."/>
+      <w:lvlJc w:val="left"/>
+      <w:pPr>
+        <w:ind w:left="3960" w:hanging="360"/>
+      </w:pPr>
+    </w:lvl>
+    <w:lvl w:ilvl="5" w:tplc="0419001B" w:tentative="1">
+      <w:start w:val="1"/>
+      <w:numFmt w:val="lowerRoman"/>
+      <w:lvlText w:val="%6."/>
+      <w:lvlJc w:val="right"/>
+      <w:pPr>
+        <w:ind w:left="4680" w:hanging="180"/>
+      </w:pPr>
+    </w:lvl>
+    <w:lvl w:ilvl="6" w:tplc="0419000F" w:tentative="1">
+      <w:start w:val="1"/>
+      <w:numFmt w:val="decimal"/>
+      <w:lvlText w:val="%7."/>
+      <w:lvlJc w:val="left"/>
+      <w:pPr>
+        <w:ind w:left="5400" w:hanging="360"/>
+      </w:pPr>
+    </w:lvl>
+    <w:lvl w:ilvl="7" w:tplc="04190019" w:tentative="1">
+      <w:start w:val="1"/>
+      <w:numFmt w:val="lowerLetter"/>
+      <w:lvlText w:val="%8."/>
+      <w:lvlJc w:val="left"/>
+      <w:pPr>
+        <w:ind w:left="6120" w:hanging="360"/>
+      </w:pPr>
+    </w:lvl>
+    <w:lvl w:ilvl="8" w:tplc="0419001B" w:tentative="1">
+      <w:start w:val="1"/>
+      <w:numFmt w:val="lowerRoman"/>
+      <w:lvlText w:val="%9."/>
+      <w:lvlJc w:val="right"/>
+      <w:pPr>
+        <w:ind w:left="6840" w:hanging="180"/>
       </w:pPr>
     </w:lvl>
   </w:abstractNum>
@@ -1722,6 +1659,9 @@
   </w:num>
   <w:num w:numId="3">
     <w:abstractNumId w:val="0"/>
+  </w:num>
+  <w:num w:numId="4">
+    <w:abstractNumId w:val="3"/>
   </w:num>
 </w:numbering>
 </file>
@@ -1849,6 +1789,7 @@
     <w:lsdException w:name="HTML Sample" w:semiHidden="1" w:unhideWhenUsed="1"/>
     <w:lsdException w:name="HTML Typewriter" w:semiHidden="1" w:unhideWhenUsed="1"/>
     <w:lsdException w:name="HTML Variable" w:semiHidden="1" w:unhideWhenUsed="1"/>
+    <w:lsdException w:name="Normal Table" w:semiHidden="1" w:unhideWhenUsed="1"/>
     <w:lsdException w:name="annotation subject" w:semiHidden="1" w:unhideWhenUsed="1"/>
     <w:lsdException w:name="No List" w:semiHidden="1" w:unhideWhenUsed="1"/>
     <w:lsdException w:name="Outline List 1" w:semiHidden="1" w:unhideWhenUsed="1"/>
@@ -1895,8 +1836,10 @@
     <w:lsdException w:name="Table Subtle 2" w:semiHidden="1" w:unhideWhenUsed="1"/>
     <w:lsdException w:name="Table Web 1" w:semiHidden="1" w:unhideWhenUsed="1"/>
     <w:lsdException w:name="Table Web 2" w:semiHidden="1" w:unhideWhenUsed="1"/>
+    <w:lsdException w:name="Table Web 3" w:semiHidden="1" w:unhideWhenUsed="1"/>
     <w:lsdException w:name="Balloon Text" w:semiHidden="1" w:unhideWhenUsed="1"/>
     <w:lsdException w:name="Table Grid" w:uiPriority="39"/>
+    <w:lsdException w:name="Table Theme" w:semiHidden="1" w:unhideWhenUsed="1"/>
     <w:lsdException w:name="Placeholder Text" w:semiHidden="1"/>
     <w:lsdException w:name="No Spacing" w:uiPriority="1" w:qFormat="1"/>
     <w:lsdException w:name="Light Shading" w:uiPriority="60"/>

</xml_diff>

<commit_message>
shaonan questline add, artifacts minor change
</commit_message>
<xml_diff>
--- a/Homebrew Stuff/Artifacts HOMEBREW.docx
+++ b/Homebrew Stuff/Artifacts HOMEBREW.docx
@@ -845,8 +845,6 @@
         </w:rPr>
         <w:t xml:space="preserve"> Ring of Hadar</w:t>
       </w:r>
-      <w:bookmarkStart w:id="0" w:name="_GoBack"/>
-      <w:bookmarkEnd w:id="0"/>
     </w:p>
     <w:p>
       <w:pPr>
@@ -1008,14 +1006,10 @@
         <w:rPr>
           <w:lang w:val="en-US"/>
         </w:rPr>
-        <w:t>Staff of many eyes:</w:t>
-      </w:r>
-      <w:r>
-        <w:rPr>
-          <w:lang w:val="en-US"/>
-        </w:rPr>
-        <w:t xml:space="preserve"> there are 4 eyes on the staff (red – evocation or abjuration, yellow – illusion or transmutation, black – necromancy or enchantment, violet – divination or conjuration) for each eye you can choose the position, depending on it staff grants caster buff to this school of magic (+2*(Wisdom modifier) to each effect).</w:t>
-      </w:r>
+        <w:t>Chronos’s hourglass – sand from hourglass can return one mortal creature’s organism back in time for 1d4 years.</w:t>
+      </w:r>
+      <w:bookmarkStart w:id="0" w:name="_GoBack"/>
+      <w:bookmarkEnd w:id="0"/>
     </w:p>
     <w:p>
       <w:pPr>
@@ -1032,6 +1026,30 @@
         <w:rPr>
           <w:lang w:val="en-US"/>
         </w:rPr>
+        <w:t>Staff of many eyes:</w:t>
+      </w:r>
+      <w:r>
+        <w:rPr>
+          <w:lang w:val="en-US"/>
+        </w:rPr>
+        <w:t xml:space="preserve"> there are 4 eyes on the staff (red – evocation or abjuration, yellow – illusion or transmutation, black – necromancy or enchantment, violet – divination or conjuration) for each eye you can choose the position, depending on it staff grants caster buff to this school of magic (+2*(Wisdom modifier) to each effect).</w:t>
+      </w:r>
+    </w:p>
+    <w:p>
+      <w:pPr>
+        <w:pStyle w:val="a3"/>
+        <w:numPr>
+          <w:ilvl w:val="0"/>
+          <w:numId w:val="1"/>
+        </w:numPr>
+        <w:rPr>
+          <w:lang w:val="en-US"/>
+        </w:rPr>
+      </w:pPr>
+      <w:r>
+        <w:rPr>
+          <w:lang w:val="en-US"/>
+        </w:rPr>
         <w:t>Hadar’s coat/uniform: you can negate one curse</w:t>
       </w:r>
     </w:p>
@@ -1112,13 +1130,19 @@
         <w:rPr>
           <w:lang w:val="en-US"/>
         </w:rPr>
-        <w:t xml:space="preserve"> (level*level*level*2</w:t>
-      </w:r>
-      <w:r>
-        <w:rPr>
-          <w:lang w:val="en-US"/>
-        </w:rPr>
-        <w:t xml:space="preserve"> + 1d6 hp per cast</w:t>
+        <w:t xml:space="preserve"> (level*level*level</w:t>
+      </w:r>
+      <w:r>
+        <w:rPr>
+          <w:lang w:val="en-US"/>
+        </w:rPr>
+        <w:t xml:space="preserve"> </w:t>
+      </w:r>
+      <w:r>
+        <w:rPr>
+          <w:lang w:val="en-US"/>
+        </w:rPr>
+        <w:t>+ 1d6 hp per cast</w:t>
       </w:r>
       <w:r>
         <w:rPr>
@@ -1259,7 +1283,19 @@
         <w:rPr>
           <w:lang w:val="en-US"/>
         </w:rPr>
-        <w:t xml:space="preserve"> level effect, then you die and your soul is shattered</w:t>
+        <w:t xml:space="preserve"> level effect, then you </w:t>
+      </w:r>
+      <w:r>
+        <w:rPr>
+          <w:lang w:val="en-US"/>
+        </w:rPr>
+        <w:t>die,</w:t>
+      </w:r>
+      <w:r>
+        <w:rPr>
+          <w:lang w:val="en-US"/>
+        </w:rPr>
+        <w:t xml:space="preserve"> and your soul is shattered</w:t>
       </w:r>
       <w:r>
         <w:rPr>
@@ -1683,7 +1719,7 @@
       </w:pPr>
     </w:pPrDefault>
   </w:docDefaults>
-  <w:latentStyles w:defLockedState="0" w:defUIPriority="99" w:defSemiHidden="0" w:defUnhideWhenUsed="0" w:defQFormat="0" w:count="377">
+  <w:latentStyles w:defLockedState="0" w:defUIPriority="99" w:defSemiHidden="0" w:defUnhideWhenUsed="0" w:defQFormat="0" w:count="376">
     <w:lsdException w:name="Normal" w:uiPriority="0" w:qFormat="1"/>
     <w:lsdException w:name="heading 1" w:uiPriority="9" w:qFormat="1"/>
     <w:lsdException w:name="heading 2" w:semiHidden="1" w:uiPriority="9" w:unhideWhenUsed="1" w:qFormat="1"/>
@@ -2060,7 +2096,6 @@
     <w:lsdException w:name="Hashtag" w:semiHidden="1" w:unhideWhenUsed="1"/>
     <w:lsdException w:name="Unresolved Mention" w:semiHidden="1" w:unhideWhenUsed="1"/>
     <w:lsdException w:name="Smart Link" w:semiHidden="1" w:unhideWhenUsed="1"/>
-    <w:lsdException w:name="Smart Link Error" w:semiHidden="1" w:unhideWhenUsed="1"/>
   </w:latentStyles>
   <w:style w:type="paragraph" w:default="1" w:styleId="a">
     <w:name w:val="Normal"/>

</xml_diff>